<commit_message>
Updated Documentation to include walkthrough need to check php files match features
</commit_message>
<xml_diff>
--- a/COSC304Documentation.docx
+++ b/COSC304Documentation.docx
@@ -531,15 +531,29 @@
     <w:p>
       <w:r>
         <w:tab/>
+      </w:r>
+      <w:r>
+        <w:rPr>
+          <w:sz w:val="24"/>
+        </w:rPr>
         <w:t xml:space="preserve">The goal of our project is to create and implement a system that will be able to let local agriculturists, fishermen and </w:t>
       </w:r>
       <w:r>
+        <w:rPr>
+          <w:sz w:val="24"/>
+        </w:rPr>
         <w:t>livestock producers</w:t>
       </w:r>
       <w:r>
+        <w:rPr>
+          <w:sz w:val="24"/>
+        </w:rPr>
         <w:t xml:space="preserve"> </w:t>
       </w:r>
       <w:r>
+        <w:rPr>
+          <w:sz w:val="24"/>
+        </w:rPr>
         <w:t>sell their products to a wider audience, using a website. We plan to create this website to allow customers to purchase these local goods and have them shipped to their door, all without leaving their house.</w:t>
       </w:r>
     </w:p>
@@ -555,12 +569,23 @@
     <w:p>
       <w:r>
         <w:tab/>
+      </w:r>
+      <w:r>
+        <w:rPr>
+          <w:sz w:val="24"/>
+        </w:rPr>
         <w:t xml:space="preserve">The purpose of this document is to outline the design requirements and underlying structure used to create Harvest Grocery. This will be done by showcasing </w:t>
       </w:r>
       <w:r>
+        <w:rPr>
+          <w:sz w:val="24"/>
+        </w:rPr>
         <w:t>a</w:t>
       </w:r>
       <w:r>
+        <w:rPr>
+          <w:sz w:val="24"/>
+        </w:rPr>
         <w:t xml:space="preserve"> walkthrough of what the user’ experience would be.</w:t>
       </w:r>
     </w:p>
@@ -574,42 +599,92 @@
     </w:p>
     <w:p/>
     <w:p>
+      <w:pPr>
+        <w:rPr>
+          <w:sz w:val="24"/>
+        </w:rPr>
+      </w:pPr>
       <w:r>
         <w:tab/>
+      </w:r>
+      <w:r>
+        <w:rPr>
+          <w:sz w:val="24"/>
+        </w:rPr>
         <w:t xml:space="preserve">As the internet has become more prevalent in everyday life the </w:t>
       </w:r>
       <w:r>
+        <w:rPr>
+          <w:sz w:val="24"/>
+        </w:rPr>
         <w:t>number of people that do online shopping has increased. This trend of increased online purchases has had a huge impact on local businesses that depend on nearby residents to sell their products to. If one of these businesses were to create a website to sell their goods, this website would generally have too small of a catalogue to entice people to make purchases from it. Why would the average person make five purchases from different websites when they can make one with all the same products. To counteract this problem, we propose the creation of a single website that can list all the goods produced by local agriculturists, fishermen and livestock producers, Harvest Grocery.</w:t>
       </w:r>
     </w:p>
     <w:p>
-      <w:r>
+      <w:pPr>
+        <w:rPr>
+          <w:sz w:val="24"/>
+        </w:rPr>
+      </w:pPr>
+      <w:r>
+        <w:rPr>
+          <w:sz w:val="24"/>
+        </w:rPr>
         <w:t xml:space="preserve">Anyone would be able to browse the products and add them to a cart, however to purchase them </w:t>
       </w:r>
       <w:r>
+        <w:rPr>
+          <w:sz w:val="24"/>
+        </w:rPr>
         <w:t xml:space="preserve">the customer would be required to create an account. To create an account the customer would need to provide </w:t>
       </w:r>
       <w:r>
+        <w:rPr>
+          <w:sz w:val="24"/>
+        </w:rPr>
         <w:t>a first and last name, email, phone number, address city, state, postal code, country, username and a password</w:t>
       </w:r>
       <w:r>
+        <w:rPr>
+          <w:sz w:val="24"/>
+        </w:rPr>
         <w:t>.</w:t>
       </w:r>
     </w:p>
     <w:p>
-      <w:r>
+      <w:pPr>
+        <w:rPr>
+          <w:sz w:val="24"/>
+        </w:rPr>
+      </w:pPr>
+      <w:r>
+        <w:rPr>
+          <w:sz w:val="24"/>
+        </w:rPr>
         <w:t xml:space="preserve">Additionally, employees would be able to login to the website and would be able to view all customers and make modifications. The administrator privileges allow for the addition of new </w:t>
       </w:r>
       <w:r>
+        <w:rPr>
+          <w:sz w:val="24"/>
+        </w:rPr>
         <w:t>products</w:t>
       </w:r>
       <w:r>
+        <w:rPr>
+          <w:sz w:val="24"/>
+        </w:rPr>
         <w:t>,</w:t>
       </w:r>
       <w:r>
+        <w:rPr>
+          <w:sz w:val="24"/>
+        </w:rPr>
         <w:t xml:space="preserve"> addition of a photo for a product,</w:t>
       </w:r>
       <w:r>
+        <w:rPr>
+          <w:sz w:val="24"/>
+        </w:rPr>
         <w:t xml:space="preserve"> as well as, viewing the total sales/orders.</w:t>
       </w:r>
     </w:p>
@@ -618,11 +693,14 @@
         <w:t xml:space="preserve"> </w:t>
       </w:r>
     </w:p>
+    <w:p/>
+    <w:p/>
     <w:p>
       <w:pPr>
         <w:pStyle w:val="Heading1"/>
       </w:pPr>
       <w:r>
+        <w:lastRenderedPageBreak/>
         <w:t>2</w:t>
       </w:r>
       <w:r>
@@ -634,7 +712,19 @@
         <w:t>To navigate to our website</w:t>
       </w:r>
       <w:r>
-        <w:t xml:space="preserve"> Harvest Grocery, enter the URL [] in the web browser of your choice. This will take you to the homepage of our project.</w:t>
+        <w:t xml:space="preserve"> Harvest Grocery, enter the URL</w:t>
+      </w:r>
+      <w:r>
+        <w:t xml:space="preserve"> </w:t>
+      </w:r>
+      <w:r>
+        <w:t>https://cosc304.ok.ubc.ca/54151162/project/</w:t>
+      </w:r>
+      <w:r>
+        <w:t xml:space="preserve"> </w:t>
+      </w:r>
+      <w:r>
+        <w:t>in the web browser of your choice. This will take you to the homepage of our project.</w:t>
       </w:r>
     </w:p>
     <w:p>
@@ -642,39 +732,832 @@
         <w:pStyle w:val="Heading2"/>
       </w:pPr>
       <w:r>
+        <w:t>2.1 Homepage</w:t>
+      </w:r>
+      <w:r>
+        <w:drawing>
+          <wp:inline distT="0" distB="0" distL="0" distR="0" wp14:anchorId="45CD234D" wp14:editId="29724D26">
+            <wp:extent cx="5943600" cy="2571750"/>
+            <wp:effectExtent l="0" t="0" r="0" b="0"/>
+            <wp:docPr id="1" name="Picture 1"/>
+            <wp:cNvGraphicFramePr>
+              <a:graphicFrameLocks xmlns:a="http://schemas.openxmlformats.org/drawingml/2006/main" noChangeAspect="1"/>
+            </wp:cNvGraphicFramePr>
+            <a:graphic xmlns:a="http://schemas.openxmlformats.org/drawingml/2006/main">
+              <a:graphicData uri="http://schemas.openxmlformats.org/drawingml/2006/picture">
+                <pic:pic xmlns:pic="http://schemas.openxmlformats.org/drawingml/2006/picture">
+                  <pic:nvPicPr>
+                    <pic:cNvPr id="1" name=""/>
+                    <pic:cNvPicPr/>
+                  </pic:nvPicPr>
+                  <pic:blipFill>
+                    <a:blip r:embed="rId5"/>
+                    <a:stretch>
+                      <a:fillRect/>
+                    </a:stretch>
+                  </pic:blipFill>
+                  <pic:spPr>
+                    <a:xfrm>
+                      <a:off x="0" y="0"/>
+                      <a:ext cx="5974509" cy="2585124"/>
+                    </a:xfrm>
+                    <a:prstGeom prst="rect">
+                      <a:avLst/>
+                    </a:prstGeom>
+                  </pic:spPr>
+                </pic:pic>
+              </a:graphicData>
+            </a:graphic>
+          </wp:inline>
+        </w:drawing>
+      </w:r>
+    </w:p>
+    <w:p>
+      <w:r>
+        <w:t xml:space="preserve">Upon visiting Harvest Grocery all users are directed to the homepage, which showcases the </w:t>
+      </w:r>
+      <w:r>
+        <w:t>current top selling products</w:t>
+      </w:r>
+      <w:r>
+        <w:t>. From the homepage a user can access the following pages:</w:t>
+      </w:r>
+      <w:r>
+        <w:t xml:space="preserve"> </w:t>
+      </w:r>
+    </w:p>
+    <w:p>
+      <w:pPr>
+        <w:pStyle w:val="ListParagraph"/>
+        <w:numPr>
+          <w:ilvl w:val="0"/>
+          <w:numId w:val="2"/>
+        </w:numPr>
+      </w:pPr>
+      <w:r>
+        <w:t>Login</w:t>
+      </w:r>
+    </w:p>
+    <w:p>
+      <w:pPr>
+        <w:pStyle w:val="ListParagraph"/>
+        <w:numPr>
+          <w:ilvl w:val="0"/>
+          <w:numId w:val="2"/>
+        </w:numPr>
+      </w:pPr>
+      <w:r>
+        <w:t>Begin Shopping</w:t>
+      </w:r>
+    </w:p>
+    <w:p>
+      <w:pPr>
+        <w:pStyle w:val="ListParagraph"/>
+        <w:numPr>
+          <w:ilvl w:val="0"/>
+          <w:numId w:val="2"/>
+        </w:numPr>
+      </w:pPr>
+      <w:r>
+        <w:t>Shopping Cart</w:t>
+      </w:r>
+    </w:p>
+    <w:p>
+      <w:pPr>
+        <w:pStyle w:val="ListParagraph"/>
+        <w:numPr>
+          <w:ilvl w:val="0"/>
+          <w:numId w:val="2"/>
+        </w:numPr>
+      </w:pPr>
+      <w:r>
+        <w:t>List All Orders</w:t>
+      </w:r>
+    </w:p>
+    <w:p>
+      <w:pPr>
+        <w:pStyle w:val="ListParagraph"/>
+        <w:numPr>
+          <w:ilvl w:val="0"/>
+          <w:numId w:val="2"/>
+        </w:numPr>
+      </w:pPr>
+      <w:r>
+        <w:t>Customer Info</w:t>
+      </w:r>
+    </w:p>
+    <w:p>
+      <w:pPr>
+        <w:pStyle w:val="ListParagraph"/>
+        <w:numPr>
+          <w:ilvl w:val="0"/>
+          <w:numId w:val="2"/>
+        </w:numPr>
+      </w:pPr>
+      <w:r>
+        <w:t>Administrators</w:t>
+      </w:r>
+    </w:p>
+    <w:p>
+      <w:pPr>
+        <w:pStyle w:val="ListParagraph"/>
+        <w:numPr>
+          <w:ilvl w:val="0"/>
+          <w:numId w:val="2"/>
+        </w:numPr>
+      </w:pPr>
+      <w:r>
+        <w:t>Log out</w:t>
+      </w:r>
+    </w:p>
+    <w:p>
+      <w:pPr>
+        <w:pStyle w:val="ListParagraph"/>
+        <w:numPr>
+          <w:ilvl w:val="0"/>
+          <w:numId w:val="2"/>
+        </w:numPr>
+      </w:pPr>
+      <w:r>
+        <w:t>Sign Up</w:t>
+      </w:r>
+    </w:p>
+    <w:p>
+      <w:pPr>
+        <w:pStyle w:val="Heading2"/>
+      </w:pPr>
+      <w:r>
+        <w:t>2.</w:t>
+      </w:r>
+      <w:r>
+        <w:t>2</w:t>
+      </w:r>
+      <w:r>
+        <w:t xml:space="preserve"> Login/Log Out</w:t>
+      </w:r>
+    </w:p>
+    <w:p>
+      <w:r>
+        <w:rPr>
+          <w:noProof/>
+        </w:rPr>
+        <w:drawing>
+          <wp:inline distT="0" distB="0" distL="0" distR="0" wp14:anchorId="0DA58549" wp14:editId="21F70C13">
+            <wp:extent cx="5943600" cy="1212850"/>
+            <wp:effectExtent l="0" t="0" r="0" b="6350"/>
+            <wp:docPr id="14" name="Picture 14"/>
+            <wp:cNvGraphicFramePr>
+              <a:graphicFrameLocks xmlns:a="http://schemas.openxmlformats.org/drawingml/2006/main" noChangeAspect="1"/>
+            </wp:cNvGraphicFramePr>
+            <a:graphic xmlns:a="http://schemas.openxmlformats.org/drawingml/2006/main">
+              <a:graphicData uri="http://schemas.openxmlformats.org/drawingml/2006/picture">
+                <pic:pic xmlns:pic="http://schemas.openxmlformats.org/drawingml/2006/picture">
+                  <pic:nvPicPr>
+                    <pic:cNvPr id="1" name=""/>
+                    <pic:cNvPicPr/>
+                  </pic:nvPicPr>
+                  <pic:blipFill>
+                    <a:blip r:embed="rId6"/>
+                    <a:stretch>
+                      <a:fillRect/>
+                    </a:stretch>
+                  </pic:blipFill>
+                  <pic:spPr>
+                    <a:xfrm>
+                      <a:off x="0" y="0"/>
+                      <a:ext cx="5943600" cy="1212850"/>
+                    </a:xfrm>
+                    <a:prstGeom prst="rect">
+                      <a:avLst/>
+                    </a:prstGeom>
+                  </pic:spPr>
+                </pic:pic>
+              </a:graphicData>
+            </a:graphic>
+          </wp:inline>
+        </w:drawing>
+      </w:r>
+    </w:p>
+    <w:p>
+      <w:r>
+        <w:t>The Login menu allows the customer to enter their username and password to log into the website.</w:t>
+      </w:r>
+    </w:p>
+    <w:p>
+      <w:r>
         <w:lastRenderedPageBreak/>
-        <w:t>2.1 Homepage</w:t>
-      </w:r>
-    </w:p>
-    <w:p>
-      <w:r>
-        <w:t xml:space="preserve">Upon visiting Harvest Grocery all users are directed to the homepage, which showcases </w:t>
+        <w:drawing>
+          <wp:inline distT="0" distB="0" distL="0" distR="0" wp14:anchorId="1D97047B" wp14:editId="4593926A">
+            <wp:extent cx="5943600" cy="2763520"/>
+            <wp:effectExtent l="0" t="0" r="0" b="0"/>
+            <wp:docPr id="15" name="Picture 15"/>
+            <wp:cNvGraphicFramePr>
+              <a:graphicFrameLocks xmlns:a="http://schemas.openxmlformats.org/drawingml/2006/main" noChangeAspect="1"/>
+            </wp:cNvGraphicFramePr>
+            <a:graphic xmlns:a="http://schemas.openxmlformats.org/drawingml/2006/main">
+              <a:graphicData uri="http://schemas.openxmlformats.org/drawingml/2006/picture">
+                <pic:pic xmlns:pic="http://schemas.openxmlformats.org/drawingml/2006/picture">
+                  <pic:nvPicPr>
+                    <pic:cNvPr id="1" name=""/>
+                    <pic:cNvPicPr/>
+                  </pic:nvPicPr>
+                  <pic:blipFill>
+                    <a:blip r:embed="rId7"/>
+                    <a:stretch>
+                      <a:fillRect/>
+                    </a:stretch>
+                  </pic:blipFill>
+                  <pic:spPr>
+                    <a:xfrm>
+                      <a:off x="0" y="0"/>
+                      <a:ext cx="5943600" cy="2763520"/>
+                    </a:xfrm>
+                    <a:prstGeom prst="rect">
+                      <a:avLst/>
+                    </a:prstGeom>
+                  </pic:spPr>
+                </pic:pic>
+              </a:graphicData>
+            </a:graphic>
+          </wp:inline>
+        </w:drawing>
+      </w:r>
+    </w:p>
+    <w:p>
+      <w:r>
+        <w:t>When a user is logged into the website their name is displayed</w:t>
+      </w:r>
+      <w:r>
+        <w:t xml:space="preserve"> in the navigation bar where the </w:t>
+      </w:r>
+      <w:r>
+        <w:t>sign-up</w:t>
+      </w:r>
+      <w:r>
+        <w:t xml:space="preserve"> option was.</w:t>
+      </w:r>
+      <w:r>
+        <w:t xml:space="preserve"> </w:t>
+      </w:r>
+      <w:r>
+        <w:t xml:space="preserve">In the event the user is logged in, pressing logout will cause the website to log them out, removing the customer’s access to the account until logged back in. Alternatively, if the user is not logged in, they will be taken to a new page that prompts them for their username and password. This page also allows for users without an account to create a new account. </w:t>
+      </w:r>
+      <w:r>
+        <w:t>Attempting to login while logged in will display a notice that is already logged in.</w:t>
+      </w:r>
+    </w:p>
+    <w:p>
+      <w:pPr>
+        <w:pStyle w:val="Heading3"/>
+      </w:pPr>
+      <w:r>
+        <w:t>2.</w:t>
+      </w:r>
+      <w:r>
+        <w:t>2.1</w:t>
+      </w:r>
+      <w:r>
+        <w:t xml:space="preserve"> Sign Up</w:t>
+      </w:r>
+    </w:p>
+    <w:p>
+      <w:r>
+        <w:rPr>
+          <w:noProof/>
+        </w:rPr>
+        <w:drawing>
+          <wp:inline distT="0" distB="0" distL="0" distR="0" wp14:anchorId="4964BB08" wp14:editId="38680988">
+            <wp:extent cx="5943600" cy="2600960"/>
+            <wp:effectExtent l="0" t="0" r="0" b="8890"/>
+            <wp:docPr id="16" name="Picture 16"/>
+            <wp:cNvGraphicFramePr>
+              <a:graphicFrameLocks xmlns:a="http://schemas.openxmlformats.org/drawingml/2006/main" noChangeAspect="1"/>
+            </wp:cNvGraphicFramePr>
+            <a:graphic xmlns:a="http://schemas.openxmlformats.org/drawingml/2006/main">
+              <a:graphicData uri="http://schemas.openxmlformats.org/drawingml/2006/picture">
+                <pic:pic xmlns:pic="http://schemas.openxmlformats.org/drawingml/2006/picture">
+                  <pic:nvPicPr>
+                    <pic:cNvPr id="1" name=""/>
+                    <pic:cNvPicPr/>
+                  </pic:nvPicPr>
+                  <pic:blipFill>
+                    <a:blip r:embed="rId8"/>
+                    <a:stretch>
+                      <a:fillRect/>
+                    </a:stretch>
+                  </pic:blipFill>
+                  <pic:spPr>
+                    <a:xfrm>
+                      <a:off x="0" y="0"/>
+                      <a:ext cx="5943600" cy="2600960"/>
+                    </a:xfrm>
+                    <a:prstGeom prst="rect">
+                      <a:avLst/>
+                    </a:prstGeom>
+                  </pic:spPr>
+                </pic:pic>
+              </a:graphicData>
+            </a:graphic>
+          </wp:inline>
+        </w:drawing>
+      </w:r>
+    </w:p>
+    <w:p>
+      <w:r>
+        <w:t>If the user wants to create a new account, they are redirected to another page that asks the user for all the required information to make an account. This information consists of a first and last name, email, phone number, address city, state, postal code, country, username and a password. When the user submits this information to create the account, it is first verified to contain valid information.</w:t>
+      </w:r>
+    </w:p>
+    <w:p>
+      <w:pPr>
+        <w:pStyle w:val="Heading2"/>
+      </w:pPr>
+    </w:p>
+    <w:p>
+      <w:pPr>
+        <w:pStyle w:val="Heading2"/>
+      </w:pPr>
+      <w:r>
+        <w:t>2.</w:t>
+      </w:r>
+      <w:r>
+        <w:t>3</w:t>
+      </w:r>
+      <w:r>
+        <w:t xml:space="preserve"> Products</w:t>
+      </w:r>
+    </w:p>
+    <w:p>
+      <w:r>
+        <w:drawing>
+          <wp:inline distT="0" distB="0" distL="0" distR="0" wp14:anchorId="24A574BC" wp14:editId="0B137BC1">
+            <wp:extent cx="5800052" cy="2809875"/>
+            <wp:effectExtent l="0" t="0" r="0" b="0"/>
+            <wp:docPr id="13" name="Picture 13"/>
+            <wp:cNvGraphicFramePr>
+              <a:graphicFrameLocks xmlns:a="http://schemas.openxmlformats.org/drawingml/2006/main" noChangeAspect="1"/>
+            </wp:cNvGraphicFramePr>
+            <a:graphic xmlns:a="http://schemas.openxmlformats.org/drawingml/2006/main">
+              <a:graphicData uri="http://schemas.openxmlformats.org/drawingml/2006/picture">
+                <pic:pic xmlns:pic="http://schemas.openxmlformats.org/drawingml/2006/picture">
+                  <pic:nvPicPr>
+                    <pic:cNvPr id="1" name=""/>
+                    <pic:cNvPicPr/>
+                  </pic:nvPicPr>
+                  <pic:blipFill>
+                    <a:blip r:embed="rId9"/>
+                    <a:stretch>
+                      <a:fillRect/>
+                    </a:stretch>
+                  </pic:blipFill>
+                  <pic:spPr>
+                    <a:xfrm>
+                      <a:off x="0" y="0"/>
+                      <a:ext cx="5819236" cy="2819169"/>
+                    </a:xfrm>
+                    <a:prstGeom prst="rect">
+                      <a:avLst/>
+                    </a:prstGeom>
+                  </pic:spPr>
+                </pic:pic>
+              </a:graphicData>
+            </a:graphic>
+          </wp:inline>
+        </w:drawing>
+      </w:r>
+    </w:p>
+    <w:p>
+      <w:r>
+        <w:t xml:space="preserve">On the products page it is possible for the user to navigate the products by either scrolling through the list of available products or by filtering the products. The filtering options for the products are to search for a word or a phrase or by filtering the products based on their category. Both filtering methods can be used in conjunction to further narrow results. From this page it is also possible for the user to add the product to their cart. </w:t>
+      </w:r>
+    </w:p>
+    <w:p>
+      <w:pPr>
+        <w:pStyle w:val="Heading3"/>
+      </w:pPr>
+      <w:r>
+        <w:t>2.</w:t>
+      </w:r>
+      <w:r>
+        <w:t>3.1</w:t>
+      </w:r>
+      <w:r>
+        <w:t xml:space="preserve"> Product Details</w:t>
+      </w:r>
+    </w:p>
+    <w:p>
+      <w:r>
+        <w:rPr>
+          <w:noProof/>
+        </w:rPr>
+        <w:drawing>
+          <wp:inline distT="0" distB="0" distL="0" distR="0" wp14:anchorId="4C1FEB3B" wp14:editId="6FD9F989">
+            <wp:extent cx="5943600" cy="2609850"/>
+            <wp:effectExtent l="0" t="0" r="0" b="0"/>
+            <wp:docPr id="4" name="Picture 4"/>
+            <wp:cNvGraphicFramePr>
+              <a:graphicFrameLocks xmlns:a="http://schemas.openxmlformats.org/drawingml/2006/main" noChangeAspect="1"/>
+            </wp:cNvGraphicFramePr>
+            <a:graphic xmlns:a="http://schemas.openxmlformats.org/drawingml/2006/main">
+              <a:graphicData uri="http://schemas.openxmlformats.org/drawingml/2006/picture">
+                <pic:pic xmlns:pic="http://schemas.openxmlformats.org/drawingml/2006/picture">
+                  <pic:nvPicPr>
+                    <pic:cNvPr id="1" name=""/>
+                    <pic:cNvPicPr/>
+                  </pic:nvPicPr>
+                  <pic:blipFill>
+                    <a:blip r:embed="rId10"/>
+                    <a:stretch>
+                      <a:fillRect/>
+                    </a:stretch>
+                  </pic:blipFill>
+                  <pic:spPr>
+                    <a:xfrm>
+                      <a:off x="0" y="0"/>
+                      <a:ext cx="5943600" cy="2609850"/>
+                    </a:xfrm>
+                    <a:prstGeom prst="rect">
+                      <a:avLst/>
+                    </a:prstGeom>
+                  </pic:spPr>
+                </pic:pic>
+              </a:graphicData>
+            </a:graphic>
+          </wp:inline>
+        </w:drawing>
+      </w:r>
+    </w:p>
+    <w:p>
+      <w:r>
+        <w:t xml:space="preserve">When a user wants a more details about the product, they can click on it to bring up details about it. This new page shows a picture of the product, along with a description to help the customer </w:t>
+      </w:r>
+      <w:r>
+        <w:t>decide</w:t>
+      </w:r>
+      <w:r>
+        <w:t xml:space="preserve"> about the product.</w:t>
+      </w:r>
+      <w:r>
+        <w:t xml:space="preserve"> They can also add the product to the shopping cart or return to the product list from this page.</w:t>
+      </w:r>
+    </w:p>
+    <w:p>
+      <w:pPr>
+        <w:pStyle w:val="Heading2"/>
+      </w:pPr>
+      <w:r>
+        <w:lastRenderedPageBreak/>
+        <w:t>2.4 Shopping Cart</w:t>
+      </w:r>
+    </w:p>
+    <w:p>
+      <w:r>
+        <w:rPr>
+          <w:noProof/>
+        </w:rPr>
+        <w:drawing>
+          <wp:inline distT="0" distB="0" distL="0" distR="0" wp14:anchorId="48FCDE1B" wp14:editId="6F3E1195">
+            <wp:extent cx="5943600" cy="2181860"/>
+            <wp:effectExtent l="0" t="0" r="0" b="8890"/>
+            <wp:docPr id="9" name="Picture 9"/>
+            <wp:cNvGraphicFramePr>
+              <a:graphicFrameLocks xmlns:a="http://schemas.openxmlformats.org/drawingml/2006/main" noChangeAspect="1"/>
+            </wp:cNvGraphicFramePr>
+            <a:graphic xmlns:a="http://schemas.openxmlformats.org/drawingml/2006/main">
+              <a:graphicData uri="http://schemas.openxmlformats.org/drawingml/2006/picture">
+                <pic:pic xmlns:pic="http://schemas.openxmlformats.org/drawingml/2006/picture">
+                  <pic:nvPicPr>
+                    <pic:cNvPr id="1" name=""/>
+                    <pic:cNvPicPr/>
+                  </pic:nvPicPr>
+                  <pic:blipFill>
+                    <a:blip r:embed="rId11"/>
+                    <a:stretch>
+                      <a:fillRect/>
+                    </a:stretch>
+                  </pic:blipFill>
+                  <pic:spPr>
+                    <a:xfrm>
+                      <a:off x="0" y="0"/>
+                      <a:ext cx="5943600" cy="2181860"/>
+                    </a:xfrm>
+                    <a:prstGeom prst="rect">
+                      <a:avLst/>
+                    </a:prstGeom>
+                  </pic:spPr>
+                </pic:pic>
+              </a:graphicData>
+            </a:graphic>
+          </wp:inline>
+        </w:drawing>
+      </w:r>
+    </w:p>
+    <w:p>
+      <w:r>
+        <w:t xml:space="preserve">From this page it is possible to see all the items that you have added to your shopping cart. You can adjust the number for each item by changing the value in the quantity field and clicking “Submit” beside it. If you no longer want the </w:t>
+      </w:r>
+      <w:r>
+        <w:t>item,</w:t>
+      </w:r>
+      <w:r>
+        <w:t xml:space="preserve"> you can remove it from the cart by changing the quantity to zero.</w:t>
+      </w:r>
+    </w:p>
+    <w:p>
+      <w:pPr>
+        <w:pStyle w:val="Heading3"/>
+      </w:pPr>
+      <w:r>
+        <w:t>2.4.1. Check</w:t>
+      </w:r>
+      <w:r>
+        <w:t xml:space="preserve"> O</w:t>
+      </w:r>
+      <w:r>
+        <w:t>ut</w:t>
+      </w:r>
+    </w:p>
+    <w:p>
+      <w:r>
+        <w:rPr>
+          <w:noProof/>
+        </w:rPr>
+        <w:drawing>
+          <wp:inline distT="0" distB="0" distL="0" distR="0" wp14:anchorId="56CC806B" wp14:editId="3DDA5CAF">
+            <wp:extent cx="5943600" cy="2612390"/>
+            <wp:effectExtent l="0" t="0" r="0" b="0"/>
+            <wp:docPr id="10" name="Picture 10"/>
+            <wp:cNvGraphicFramePr>
+              <a:graphicFrameLocks xmlns:a="http://schemas.openxmlformats.org/drawingml/2006/main" noChangeAspect="1"/>
+            </wp:cNvGraphicFramePr>
+            <a:graphic xmlns:a="http://schemas.openxmlformats.org/drawingml/2006/main">
+              <a:graphicData uri="http://schemas.openxmlformats.org/drawingml/2006/picture">
+                <pic:pic xmlns:pic="http://schemas.openxmlformats.org/drawingml/2006/picture">
+                  <pic:nvPicPr>
+                    <pic:cNvPr id="1" name=""/>
+                    <pic:cNvPicPr/>
+                  </pic:nvPicPr>
+                  <pic:blipFill>
+                    <a:blip r:embed="rId12"/>
+                    <a:stretch>
+                      <a:fillRect/>
+                    </a:stretch>
+                  </pic:blipFill>
+                  <pic:spPr>
+                    <a:xfrm>
+                      <a:off x="0" y="0"/>
+                      <a:ext cx="5943600" cy="2612390"/>
+                    </a:xfrm>
+                    <a:prstGeom prst="rect">
+                      <a:avLst/>
+                    </a:prstGeom>
+                  </pic:spPr>
+                </pic:pic>
+              </a:graphicData>
+            </a:graphic>
+          </wp:inline>
+        </w:drawing>
+      </w:r>
+    </w:p>
+    <w:p>
+      <w:r>
+        <w:t xml:space="preserve">Once you are happy with the items in your shopping cart and choose to Check Out, the website uses the pre-stored payment and shipping address. With the order now placed you will receive an order summary showing all products, along with your name, order reference id and customer number. </w:t>
+      </w:r>
+    </w:p>
+    <w:p>
+      <w:r>
+        <w:drawing>
+          <wp:inline distT="0" distB="0" distL="0" distR="0" wp14:anchorId="21F0600D" wp14:editId="1DA19A6E">
+            <wp:extent cx="5943600" cy="846455"/>
+            <wp:effectExtent l="0" t="0" r="0" b="0"/>
+            <wp:docPr id="12" name="Picture 12"/>
+            <wp:cNvGraphicFramePr>
+              <a:graphicFrameLocks xmlns:a="http://schemas.openxmlformats.org/drawingml/2006/main" noChangeAspect="1"/>
+            </wp:cNvGraphicFramePr>
+            <a:graphic xmlns:a="http://schemas.openxmlformats.org/drawingml/2006/main">
+              <a:graphicData uri="http://schemas.openxmlformats.org/drawingml/2006/picture">
+                <pic:pic xmlns:pic="http://schemas.openxmlformats.org/drawingml/2006/picture">
+                  <pic:nvPicPr>
+                    <pic:cNvPr id="1" name=""/>
+                    <pic:cNvPicPr/>
+                  </pic:nvPicPr>
+                  <pic:blipFill>
+                    <a:blip r:embed="rId13"/>
+                    <a:stretch>
+                      <a:fillRect/>
+                    </a:stretch>
+                  </pic:blipFill>
+                  <pic:spPr>
+                    <a:xfrm>
+                      <a:off x="0" y="0"/>
+                      <a:ext cx="5943600" cy="846455"/>
+                    </a:xfrm>
+                    <a:prstGeom prst="rect">
+                      <a:avLst/>
+                    </a:prstGeom>
+                  </pic:spPr>
+                </pic:pic>
+              </a:graphicData>
+            </a:graphic>
+          </wp:inline>
+        </w:drawing>
+      </w:r>
+    </w:p>
+    <w:p>
+      <w:r>
+        <w:t>When an order contains a large quantity of a product, the “Top Products” on the Homepage will update to represent this change in popularity.</w:t>
+      </w:r>
+    </w:p>
+    <w:p>
+      <w:pPr>
+        <w:pStyle w:val="Heading2"/>
+      </w:pPr>
+      <w:r>
+        <w:lastRenderedPageBreak/>
+        <w:t>2.5 List All Orders</w:t>
+      </w:r>
+    </w:p>
+    <w:p>
+      <w:r>
+        <w:rPr>
+          <w:noProof/>
+        </w:rPr>
+        <w:drawing>
+          <wp:inline distT="0" distB="0" distL="0" distR="0" wp14:anchorId="16D25FB1" wp14:editId="6A6E77C8">
+            <wp:extent cx="5943600" cy="3477260"/>
+            <wp:effectExtent l="0" t="0" r="0" b="8890"/>
+            <wp:docPr id="17" name="Picture 17"/>
+            <wp:cNvGraphicFramePr>
+              <a:graphicFrameLocks xmlns:a="http://schemas.openxmlformats.org/drawingml/2006/main" noChangeAspect="1"/>
+            </wp:cNvGraphicFramePr>
+            <a:graphic xmlns:a="http://schemas.openxmlformats.org/drawingml/2006/main">
+              <a:graphicData uri="http://schemas.openxmlformats.org/drawingml/2006/picture">
+                <pic:pic xmlns:pic="http://schemas.openxmlformats.org/drawingml/2006/picture">
+                  <pic:nvPicPr>
+                    <pic:cNvPr id="1" name=""/>
+                    <pic:cNvPicPr/>
+                  </pic:nvPicPr>
+                  <pic:blipFill>
+                    <a:blip r:embed="rId14"/>
+                    <a:stretch>
+                      <a:fillRect/>
+                    </a:stretch>
+                  </pic:blipFill>
+                  <pic:spPr>
+                    <a:xfrm>
+                      <a:off x="0" y="0"/>
+                      <a:ext cx="5943600" cy="3477260"/>
+                    </a:xfrm>
+                    <a:prstGeom prst="rect">
+                      <a:avLst/>
+                    </a:prstGeom>
+                  </pic:spPr>
+                </pic:pic>
+              </a:graphicData>
+            </a:graphic>
+          </wp:inline>
+        </w:drawing>
+      </w:r>
+    </w:p>
+    <w:p>
+      <w:r>
+        <w:t>To help new customers find products that may interest them, we have chosen to let customers view a list of all orders.  We hope that along with our “Top Products” this feature will help t</w:t>
+      </w:r>
+      <w:r>
+        <w:t>o showcase our wares.</w:t>
+      </w:r>
+    </w:p>
+    <w:p>
+      <w:pPr>
+        <w:pStyle w:val="Heading2"/>
+      </w:pPr>
+      <w:r>
+        <w:t>2.6 Customer Information</w:t>
+      </w:r>
+    </w:p>
+    <w:p>
+      <w:r>
+        <w:rPr>
+          <w:noProof/>
+        </w:rPr>
+        <w:drawing>
+          <wp:inline distT="0" distB="0" distL="0" distR="0" wp14:anchorId="4EE7FBF7" wp14:editId="0525D990">
+            <wp:extent cx="5943600" cy="2656205"/>
+            <wp:effectExtent l="0" t="0" r="0" b="0"/>
+            <wp:docPr id="18" name="Picture 18"/>
+            <wp:cNvGraphicFramePr>
+              <a:graphicFrameLocks xmlns:a="http://schemas.openxmlformats.org/drawingml/2006/main" noChangeAspect="1"/>
+            </wp:cNvGraphicFramePr>
+            <a:graphic xmlns:a="http://schemas.openxmlformats.org/drawingml/2006/main">
+              <a:graphicData uri="http://schemas.openxmlformats.org/drawingml/2006/picture">
+                <pic:pic xmlns:pic="http://schemas.openxmlformats.org/drawingml/2006/picture">
+                  <pic:nvPicPr>
+                    <pic:cNvPr id="1" name=""/>
+                    <pic:cNvPicPr/>
+                  </pic:nvPicPr>
+                  <pic:blipFill>
+                    <a:blip r:embed="rId15"/>
+                    <a:stretch>
+                      <a:fillRect/>
+                    </a:stretch>
+                  </pic:blipFill>
+                  <pic:spPr>
+                    <a:xfrm>
+                      <a:off x="0" y="0"/>
+                      <a:ext cx="5943600" cy="2656205"/>
+                    </a:xfrm>
+                    <a:prstGeom prst="rect">
+                      <a:avLst/>
+                    </a:prstGeom>
+                  </pic:spPr>
+                </pic:pic>
+              </a:graphicData>
+            </a:graphic>
+          </wp:inline>
+        </w:drawing>
+      </w:r>
+    </w:p>
+    <w:p>
+      <w:r>
+        <w:t xml:space="preserve">There are two ways for a customer to review their customer profile, by clicking on their username in the navigation bar or by selecting it from the homepage. Upon navigating to this page, the user </w:t>
+      </w:r>
+      <w:r>
+        <w:t>can</w:t>
+      </w:r>
+      <w:r>
+        <w:t xml:space="preserve"> see </w:t>
       </w:r>
       <w:proofErr w:type="gramStart"/>
       <w:r>
-        <w:t>the .</w:t>
+        <w:t>all of</w:t>
       </w:r>
       <w:proofErr w:type="gramEnd"/>
       <w:r>
-        <w:t xml:space="preserve"> From the homepage a user can access the following pages:</w:t>
+        <w:t xml:space="preserve"> the information that we have stored about them.</w:t>
       </w:r>
     </w:p>
     <w:p>
       <w:pPr>
         <w:pStyle w:val="Heading2"/>
       </w:pPr>
-    </w:p>
-    <w:p>
-      <w:pPr>
-        <w:pStyle w:val="Heading2"/>
-      </w:pPr>
-      <w:r>
-        <w:t>2.2 Products</w:t>
-      </w:r>
-    </w:p>
-    <w:p>
-      <w:r>
-        <w:t xml:space="preserve">On the products page it is possible for the user to navigate the products by either scrolling through the list of available products or by filtering the products. The filtering options for the products are to search for a word or a phrase or by filtering the products based on their category. Both filtering methods can be used in conjunction to further narrow results. From this page it is also possible for the user to add the product to their cart. </w:t>
+      <w:r>
+        <w:lastRenderedPageBreak/>
+        <w:t>2.</w:t>
+      </w:r>
+      <w:r>
+        <w:t>7</w:t>
+      </w:r>
+      <w:r>
+        <w:t xml:space="preserve"> Administration</w:t>
+      </w:r>
+    </w:p>
+    <w:p>
+      <w:r>
+        <w:rPr>
+          <w:noProof/>
+        </w:rPr>
+        <w:drawing>
+          <wp:inline distT="0" distB="0" distL="0" distR="0" wp14:anchorId="570B1B82" wp14:editId="790E483A">
+            <wp:extent cx="5943600" cy="4131945"/>
+            <wp:effectExtent l="0" t="0" r="0" b="1905"/>
+            <wp:docPr id="11" name="Picture 11"/>
+            <wp:cNvGraphicFramePr>
+              <a:graphicFrameLocks xmlns:a="http://schemas.openxmlformats.org/drawingml/2006/main" noChangeAspect="1"/>
+            </wp:cNvGraphicFramePr>
+            <a:graphic xmlns:a="http://schemas.openxmlformats.org/drawingml/2006/main">
+              <a:graphicData uri="http://schemas.openxmlformats.org/drawingml/2006/picture">
+                <pic:pic xmlns:pic="http://schemas.openxmlformats.org/drawingml/2006/picture">
+                  <pic:nvPicPr>
+                    <pic:cNvPr id="1" name=""/>
+                    <pic:cNvPicPr/>
+                  </pic:nvPicPr>
+                  <pic:blipFill>
+                    <a:blip r:embed="rId16"/>
+                    <a:stretch>
+                      <a:fillRect/>
+                    </a:stretch>
+                  </pic:blipFill>
+                  <pic:spPr>
+                    <a:xfrm>
+                      <a:off x="0" y="0"/>
+                      <a:ext cx="5943600" cy="4131945"/>
+                    </a:xfrm>
+                    <a:prstGeom prst="rect">
+                      <a:avLst/>
+                    </a:prstGeom>
+                  </pic:spPr>
+                </pic:pic>
+              </a:graphicData>
+            </a:graphic>
+          </wp:inline>
+        </w:drawing>
+      </w:r>
+    </w:p>
+    <w:p>
+      <w:r>
+        <w:t xml:space="preserve">When a </w:t>
+      </w:r>
+      <w:r>
+        <w:t xml:space="preserve">visitor to the website is an employee of the website, they are granted special administrator permissions upon logging in. These permissions allow for the employee to access a new portion of the website, the administration page. </w:t>
       </w:r>
     </w:p>
     <w:p>
@@ -682,119 +1565,243 @@
         <w:pStyle w:val="Heading3"/>
       </w:pPr>
       <w:r>
-        <w:t>2.2.1 Product Details</w:t>
-      </w:r>
-    </w:p>
-    <w:p>
-      <w:r>
-        <w:t>When a</w:t>
-      </w:r>
-      <w:r>
-        <w:t xml:space="preserve"> user wants a more details about the product</w:t>
-      </w:r>
-      <w:r>
-        <w:t>,</w:t>
-      </w:r>
-      <w:r>
-        <w:t xml:space="preserve"> they can click on it to bring up details about it.</w:t>
-      </w:r>
-      <w:r>
-        <w:t xml:space="preserve"> This new page shows a picture of the product, along with a description </w:t>
-      </w:r>
-      <w:bookmarkStart w:id="0" w:name="_GoBack"/>
-      <w:bookmarkEnd w:id="0"/>
-      <w:r>
-        <w:t>to help the customer make a decision about the product.</w:t>
-      </w:r>
-    </w:p>
-    <w:p>
-      <w:pPr>
-        <w:pStyle w:val="Heading2"/>
-      </w:pPr>
-      <w:r>
-        <w:t>2.3 Login/Logout</w:t>
-      </w:r>
-    </w:p>
-    <w:p>
-      <w:r>
-        <w:t xml:space="preserve">The Login/Logout option </w:t>
-      </w:r>
-      <w:r>
-        <w:t xml:space="preserve">varies in use depending on if the customer is currently logged into the website. </w:t>
-      </w:r>
-      <w:r>
-        <w:t>When a user is logged into the website their name is displayed</w:t>
-      </w:r>
-      <w:r>
-        <w:t xml:space="preserve"> in the navigation bar.</w:t>
+        <w:t>2.</w:t>
+      </w:r>
+      <w:r>
+        <w:t>7</w:t>
+      </w:r>
+      <w:r>
+        <w:t>.1</w:t>
       </w:r>
       <w:r>
         <w:t xml:space="preserve"> </w:t>
       </w:r>
       <w:r>
-        <w:t xml:space="preserve">In the event the user is logged in, pressing logout will cause the website to log them out, removing the customer’s access to the account until logged back in. Alternatively, if the user is not logged in, they will be taken to a new page that prompts them for their username and password. This page also allows for users without an account to create a new account.  </w:t>
-      </w:r>
-    </w:p>
+        <w:t>Reset Database</w:t>
+      </w:r>
+    </w:p>
+    <w:p>
+      <w:r>
+        <w:t xml:space="preserve">Selecting to “Reset Database” removes all currently stored information and resets the database to a backup version found in </w:t>
+      </w:r>
+      <w:proofErr w:type="spellStart"/>
+      <w:r>
+        <w:t>orderdb_sql</w:t>
+      </w:r>
+      <w:r>
+        <w:t>.ddl</w:t>
+      </w:r>
+      <w:proofErr w:type="spellEnd"/>
+    </w:p>
+    <w:p/>
+    <w:p/>
     <w:p>
       <w:pPr>
         <w:pStyle w:val="Heading3"/>
       </w:pPr>
       <w:r>
-        <w:t xml:space="preserve">2.3.1 </w:t>
-      </w:r>
-      <w:r>
-        <w:t>Create an Account</w:t>
-      </w:r>
-    </w:p>
-    <w:p>
-      <w:r>
-        <w:t xml:space="preserve">If the user wants to create a new account, they are redirected to another page that asks the user for all the required information to make an account. This information consists of </w:t>
-      </w:r>
-      <w:r>
-        <w:t>a first and last name, email, phone number, address city, state, postal code, country, username and a password</w:t>
-      </w:r>
-      <w:r>
-        <w:t>. When the user submits this information to create the account, it is first verified to contain valid information.</w:t>
-      </w:r>
-    </w:p>
-    <w:p>
-      <w:pPr>
-        <w:pStyle w:val="Heading2"/>
-      </w:pPr>
-      <w:r>
-        <w:t>2.4 Shopping Cart</w:t>
-      </w:r>
-    </w:p>
+        <w:lastRenderedPageBreak/>
+        <w:t>2.</w:t>
+      </w:r>
+      <w:r>
+        <w:t>7</w:t>
+      </w:r>
+      <w:r>
+        <w:t>.2 Show Databases</w:t>
+      </w:r>
+    </w:p>
+    <w:p>
+      <w:r>
+        <w:rPr>
+          <w:noProof/>
+        </w:rPr>
+        <w:drawing>
+          <wp:inline distT="0" distB="0" distL="0" distR="0" wp14:anchorId="46CD3283" wp14:editId="49179FBC">
+            <wp:extent cx="5943600" cy="3045460"/>
+            <wp:effectExtent l="0" t="0" r="0" b="2540"/>
+            <wp:docPr id="19" name="Picture 19"/>
+            <wp:cNvGraphicFramePr>
+              <a:graphicFrameLocks xmlns:a="http://schemas.openxmlformats.org/drawingml/2006/main" noChangeAspect="1"/>
+            </wp:cNvGraphicFramePr>
+            <a:graphic xmlns:a="http://schemas.openxmlformats.org/drawingml/2006/main">
+              <a:graphicData uri="http://schemas.openxmlformats.org/drawingml/2006/picture">
+                <pic:pic xmlns:pic="http://schemas.openxmlformats.org/drawingml/2006/picture">
+                  <pic:nvPicPr>
+                    <pic:cNvPr id="1" name=""/>
+                    <pic:cNvPicPr/>
+                  </pic:nvPicPr>
+                  <pic:blipFill>
+                    <a:blip r:embed="rId17"/>
+                    <a:stretch>
+                      <a:fillRect/>
+                    </a:stretch>
+                  </pic:blipFill>
+                  <pic:spPr>
+                    <a:xfrm>
+                      <a:off x="0" y="0"/>
+                      <a:ext cx="5943600" cy="3045460"/>
+                    </a:xfrm>
+                    <a:prstGeom prst="rect">
+                      <a:avLst/>
+                    </a:prstGeom>
+                  </pic:spPr>
+                </pic:pic>
+              </a:graphicData>
+            </a:graphic>
+          </wp:inline>
+        </w:drawing>
+      </w:r>
+    </w:p>
+    <w:p>
+      <w:r>
+        <w:t xml:space="preserve">The “Show Database” option in the administrator tools displays all the currently existing databases and contents used by the website. These databases are Customer, Payment Method, Order Summary, Category, Product, Order Product, In Cart, Warehouse, Shipment, Product Inventory, and Review. </w:t>
+      </w:r>
+    </w:p>
+    <w:p/>
     <w:p>
       <w:pPr>
         <w:pStyle w:val="Heading3"/>
       </w:pPr>
       <w:r>
-        <w:t>2.4.1. Checkout</w:t>
-      </w:r>
-    </w:p>
-    <w:p>
-      <w:pPr>
-        <w:pStyle w:val="Heading2"/>
-      </w:pPr>
-      <w:r>
-        <w:t>2.4 Administration</w:t>
-      </w:r>
-    </w:p>
-    <w:p>
-      <w:r>
-        <w:t xml:space="preserve">When a </w:t>
-      </w:r>
-      <w:r>
-        <w:t xml:space="preserve">visitor to the website is an employee of the website, they are granted special administrator permissions upon logging in. These permissions allow for the employee to access a new portion of the website, the administration page. </w:t>
+        <w:t>2.</w:t>
+      </w:r>
+      <w:r>
+        <w:t>7</w:t>
+      </w:r>
+      <w:r>
+        <w:t>.3 Add New Product</w:t>
+      </w:r>
+    </w:p>
+    <w:p>
+      <w:r>
+        <w:rPr>
+          <w:noProof/>
+        </w:rPr>
+        <w:drawing>
+          <wp:inline distT="0" distB="0" distL="0" distR="0" wp14:anchorId="0D31AF76" wp14:editId="732865F7">
+            <wp:extent cx="5943600" cy="1457960"/>
+            <wp:effectExtent l="0" t="0" r="0" b="8890"/>
+            <wp:docPr id="20" name="Picture 20"/>
+            <wp:cNvGraphicFramePr>
+              <a:graphicFrameLocks xmlns:a="http://schemas.openxmlformats.org/drawingml/2006/main" noChangeAspect="1"/>
+            </wp:cNvGraphicFramePr>
+            <a:graphic xmlns:a="http://schemas.openxmlformats.org/drawingml/2006/main">
+              <a:graphicData uri="http://schemas.openxmlformats.org/drawingml/2006/picture">
+                <pic:pic xmlns:pic="http://schemas.openxmlformats.org/drawingml/2006/picture">
+                  <pic:nvPicPr>
+                    <pic:cNvPr id="1" name=""/>
+                    <pic:cNvPicPr/>
+                  </pic:nvPicPr>
+                  <pic:blipFill>
+                    <a:blip r:embed="rId18"/>
+                    <a:stretch>
+                      <a:fillRect/>
+                    </a:stretch>
+                  </pic:blipFill>
+                  <pic:spPr>
+                    <a:xfrm>
+                      <a:off x="0" y="0"/>
+                      <a:ext cx="5943600" cy="1457960"/>
+                    </a:xfrm>
+                    <a:prstGeom prst="rect">
+                      <a:avLst/>
+                    </a:prstGeom>
+                  </pic:spPr>
+                </pic:pic>
+              </a:graphicData>
+            </a:graphic>
+          </wp:inline>
+        </w:drawing>
+      </w:r>
+    </w:p>
+    <w:p>
+      <w:r>
+        <w:t>The “</w:t>
+      </w:r>
+      <w:r>
+        <w:t>Add New Product</w:t>
+      </w:r>
+      <w:r>
+        <w:t>” option in the administrator tools</w:t>
+      </w:r>
+      <w:r>
+        <w:t xml:space="preserve"> gives the administrator to add a new product to the product database. They are given a field to enter the product name, price</w:t>
+      </w:r>
+      <w:r>
+        <w:t>, a brief description and to select a category for the item from the dropdown menu. Additionally, the administrator can optionally select a photo to display on the product page.</w:t>
+      </w:r>
+    </w:p>
+    <w:p>
+      <w:r>
+        <w:rPr>
+          <w:noProof/>
+        </w:rPr>
+        <w:lastRenderedPageBreak/>
+        <w:drawing>
+          <wp:inline distT="0" distB="0" distL="0" distR="0" wp14:anchorId="0AA1E636" wp14:editId="7DB703C5">
+            <wp:extent cx="5943600" cy="2160270"/>
+            <wp:effectExtent l="0" t="0" r="0" b="0"/>
+            <wp:docPr id="21" name="Picture 21"/>
+            <wp:cNvGraphicFramePr>
+              <a:graphicFrameLocks xmlns:a="http://schemas.openxmlformats.org/drawingml/2006/main" noChangeAspect="1"/>
+            </wp:cNvGraphicFramePr>
+            <a:graphic xmlns:a="http://schemas.openxmlformats.org/drawingml/2006/main">
+              <a:graphicData uri="http://schemas.openxmlformats.org/drawingml/2006/picture">
+                <pic:pic xmlns:pic="http://schemas.openxmlformats.org/drawingml/2006/picture">
+                  <pic:nvPicPr>
+                    <pic:cNvPr id="1" name=""/>
+                    <pic:cNvPicPr/>
+                  </pic:nvPicPr>
+                  <pic:blipFill>
+                    <a:blip r:embed="rId19"/>
+                    <a:stretch>
+                      <a:fillRect/>
+                    </a:stretch>
+                  </pic:blipFill>
+                  <pic:spPr>
+                    <a:xfrm>
+                      <a:off x="0" y="0"/>
+                      <a:ext cx="5943600" cy="2160270"/>
+                    </a:xfrm>
+                    <a:prstGeom prst="rect">
+                      <a:avLst/>
+                    </a:prstGeom>
+                  </pic:spPr>
+                </pic:pic>
+              </a:graphicData>
+            </a:graphic>
+          </wp:inline>
+        </w:drawing>
+      </w:r>
+    </w:p>
+    <w:p>
+      <w:r>
+        <w:t xml:space="preserve">Once the new product is submitted, it appears in the product list and is available for purchase by customers. </w:t>
       </w:r>
     </w:p>
     <w:p/>
     <w:p>
       <w:pPr>
+        <w:rPr>
+          <w:rFonts w:ascii="Times New Roman" w:eastAsia="Times New Roman" w:hAnsi="Times New Roman" w:cs="Times New Roman"/>
+          <w:b/>
+          <w:bCs/>
+          <w:kern w:val="36"/>
+          <w:sz w:val="48"/>
+          <w:szCs w:val="48"/>
+          <w:lang w:eastAsia="en-CA"/>
+        </w:rPr>
+      </w:pPr>
+      <w:r>
+        <w:br w:type="page"/>
+      </w:r>
+    </w:p>
+    <w:p>
+      <w:pPr>
         <w:pStyle w:val="Heading1"/>
       </w:pPr>
       <w:r>
+        <w:lastRenderedPageBreak/>
         <w:t>3</w:t>
       </w:r>
       <w:r>
@@ -885,7 +1892,6 @@
           </w:tcPr>
           <w:p>
             <w:r>
-              <w:lastRenderedPageBreak/>
               <w:t>Executive Summary</w:t>
             </w:r>
           </w:p>
@@ -1158,7 +2164,11 @@
           <w:tcPr>
             <w:tcW w:w="2436" w:type="dxa"/>
           </w:tcPr>
-          <w:p/>
+          <w:p>
+            <w:r>
+              <w:t>Running on COSC304</w:t>
+            </w:r>
+          </w:p>
         </w:tc>
       </w:tr>
       <w:tr>
@@ -1215,6 +2225,8 @@
       <w:r>
         <w:t>Main/Home Page</w:t>
       </w:r>
+      <w:bookmarkStart w:id="0" w:name="_GoBack"/>
+      <w:bookmarkEnd w:id="0"/>
     </w:p>
     <w:tbl>
       <w:tblPr>
@@ -1311,7 +2323,19 @@
           <w:tcPr>
             <w:tcW w:w="2436" w:type="dxa"/>
           </w:tcPr>
-          <w:p/>
+          <w:p>
+            <w:proofErr w:type="spellStart"/>
+            <w:r>
+              <w:t>l</w:t>
+            </w:r>
+            <w:r>
+              <w:t>istprod</w:t>
+            </w:r>
+            <w:r>
+              <w:t>.php</w:t>
+            </w:r>
+            <w:proofErr w:type="spellEnd"/>
+          </w:p>
         </w:tc>
       </w:tr>
       <w:tr>
@@ -1352,7 +2376,19 @@
           <w:tcPr>
             <w:tcW w:w="2436" w:type="dxa"/>
           </w:tcPr>
-          <w:p/>
+          <w:p>
+            <w:proofErr w:type="spellStart"/>
+            <w:r>
+              <w:t>l</w:t>
+            </w:r>
+            <w:r>
+              <w:t>istprod</w:t>
+            </w:r>
+            <w:r>
+              <w:t>.php</w:t>
+            </w:r>
+            <w:proofErr w:type="spellEnd"/>
+          </w:p>
         </w:tc>
       </w:tr>
       <w:tr>
@@ -1399,7 +2435,19 @@
           <w:tcPr>
             <w:tcW w:w="2436" w:type="dxa"/>
           </w:tcPr>
-          <w:p/>
+          <w:p>
+            <w:proofErr w:type="spellStart"/>
+            <w:r>
+              <w:t>l</w:t>
+            </w:r>
+            <w:r>
+              <w:t>istprod</w:t>
+            </w:r>
+            <w:r>
+              <w:t>.php</w:t>
+            </w:r>
+            <w:proofErr w:type="spellEnd"/>
+          </w:p>
         </w:tc>
       </w:tr>
       <w:tr>
@@ -1481,7 +2529,13 @@
           <w:tcPr>
             <w:tcW w:w="2436" w:type="dxa"/>
           </w:tcPr>
-          <w:p/>
+          <w:p>
+            <w:proofErr w:type="spellStart"/>
+            <w:r>
+              <w:t>header.php</w:t>
+            </w:r>
+            <w:proofErr w:type="spellEnd"/>
+          </w:p>
         </w:tc>
       </w:tr>
       <w:tr>
@@ -1522,7 +2576,13 @@
           <w:tcPr>
             <w:tcW w:w="2436" w:type="dxa"/>
           </w:tcPr>
-          <w:p/>
+          <w:p>
+            <w:proofErr w:type="spellStart"/>
+            <w:r>
+              <w:t>header.php</w:t>
+            </w:r>
+            <w:proofErr w:type="spellEnd"/>
+          </w:p>
         </w:tc>
       </w:tr>
       <w:tr>
@@ -1563,7 +2623,13 @@
           <w:tcPr>
             <w:tcW w:w="2436" w:type="dxa"/>
           </w:tcPr>
-          <w:p/>
+          <w:p>
+            <w:proofErr w:type="spellStart"/>
+            <w:r>
+              <w:t>index.php</w:t>
+            </w:r>
+            <w:proofErr w:type="spellEnd"/>
+          </w:p>
         </w:tc>
       </w:tr>
       <w:tr>
@@ -1604,7 +2670,20 @@
           <w:tcPr>
             <w:tcW w:w="2436" w:type="dxa"/>
           </w:tcPr>
-          <w:p/>
+          <w:p>
+            <w:proofErr w:type="spellStart"/>
+            <w:r>
+              <w:t>header.php</w:t>
+            </w:r>
+            <w:proofErr w:type="spellEnd"/>
+          </w:p>
+          <w:p>
+            <w:proofErr w:type="spellStart"/>
+            <w:r>
+              <w:t>index.php</w:t>
+            </w:r>
+            <w:proofErr w:type="spellEnd"/>
+          </w:p>
         </w:tc>
       </w:tr>
       <w:tr>
@@ -1645,11 +2724,14 @@
       </w:tr>
     </w:tbl>
     <w:p/>
+    <w:p/>
+    <w:p/>
     <w:p>
       <w:pPr>
         <w:pStyle w:val="Heading2"/>
       </w:pPr>
       <w:r>
+        <w:lastRenderedPageBreak/>
         <w:t>3</w:t>
       </w:r>
       <w:r>
@@ -1754,7 +2836,19 @@
           <w:tcPr>
             <w:tcW w:w="2436" w:type="dxa"/>
           </w:tcPr>
-          <w:p/>
+          <w:p>
+            <w:proofErr w:type="spellStart"/>
+            <w:r>
+              <w:t>a</w:t>
+            </w:r>
+            <w:r>
+              <w:t>ddcart</w:t>
+            </w:r>
+            <w:r>
+              <w:t>.php</w:t>
+            </w:r>
+            <w:proofErr w:type="spellEnd"/>
+          </w:p>
         </w:tc>
       </w:tr>
       <w:tr>
@@ -1795,6 +2889,13 @@
           <w:tcPr>
             <w:tcW w:w="2436" w:type="dxa"/>
           </w:tcPr>
+          <w:p>
+            <w:proofErr w:type="spellStart"/>
+            <w:r>
+              <w:t>showcart.php</w:t>
+            </w:r>
+            <w:proofErr w:type="spellEnd"/>
+          </w:p>
           <w:p/>
         </w:tc>
       </w:tr>
@@ -1836,7 +2937,26 @@
           <w:tcPr>
             <w:tcW w:w="2436" w:type="dxa"/>
           </w:tcPr>
-          <w:p/>
+          <w:p>
+            <w:proofErr w:type="spellStart"/>
+            <w:r>
+              <w:t>a</w:t>
+            </w:r>
+            <w:r>
+              <w:t>ddcart</w:t>
+            </w:r>
+            <w:r>
+              <w:t>.php</w:t>
+            </w:r>
+            <w:proofErr w:type="spellEnd"/>
+          </w:p>
+          <w:p>
+            <w:proofErr w:type="spellStart"/>
+            <w:r>
+              <w:t>showcart.php</w:t>
+            </w:r>
+            <w:proofErr w:type="spellEnd"/>
+          </w:p>
         </w:tc>
       </w:tr>
       <w:tr>
@@ -1877,6 +2997,13 @@
           <w:tcPr>
             <w:tcW w:w="2436" w:type="dxa"/>
           </w:tcPr>
+          <w:p>
+            <w:proofErr w:type="spellStart"/>
+            <w:r>
+              <w:t>showcart.php</w:t>
+            </w:r>
+            <w:proofErr w:type="spellEnd"/>
+          </w:p>
           <w:p/>
         </w:tc>
       </w:tr>
@@ -1891,7 +3018,6 @@
           </w:tcPr>
           <w:p>
             <w:r>
-              <w:lastRenderedPageBreak/>
               <w:t>Total Points</w:t>
             </w:r>
           </w:p>
@@ -2028,6 +3154,16 @@
           <w:tcPr>
             <w:tcW w:w="2436" w:type="dxa"/>
           </w:tcPr>
+          <w:p>
+            <w:proofErr w:type="spellStart"/>
+            <w:r>
+              <w:t>checkout</w:t>
+            </w:r>
+            <w:r>
+              <w:t>.php</w:t>
+            </w:r>
+            <w:proofErr w:type="spellEnd"/>
+          </w:p>
           <w:p/>
         </w:tc>
       </w:tr>
@@ -2178,7 +3314,13 @@
           <w:tcPr>
             <w:tcW w:w="2436" w:type="dxa"/>
           </w:tcPr>
-          <w:p/>
+          <w:p>
+            <w:proofErr w:type="spellStart"/>
+            <w:r>
+              <w:t>product.php</w:t>
+            </w:r>
+            <w:proofErr w:type="spellEnd"/>
+          </w:p>
         </w:tc>
       </w:tr>
       <w:tr>
@@ -2219,7 +3361,13 @@
           <w:tcPr>
             <w:tcW w:w="2436" w:type="dxa"/>
           </w:tcPr>
-          <w:p/>
+          <w:p>
+            <w:proofErr w:type="spellStart"/>
+            <w:r>
+              <w:t>product.php</w:t>
+            </w:r>
+            <w:proofErr w:type="spellEnd"/>
+          </w:p>
         </w:tc>
       </w:tr>
       <w:tr>
@@ -2260,7 +3408,13 @@
           <w:tcPr>
             <w:tcW w:w="2436" w:type="dxa"/>
           </w:tcPr>
-          <w:p/>
+          <w:p>
+            <w:proofErr w:type="spellStart"/>
+            <w:r>
+              <w:t>product.php</w:t>
+            </w:r>
+            <w:proofErr w:type="spellEnd"/>
+          </w:p>
         </w:tc>
       </w:tr>
       <w:tr>
@@ -2407,7 +3561,19 @@
           <w:tcPr>
             <w:tcW w:w="2436" w:type="dxa"/>
           </w:tcPr>
-          <w:p/>
+          <w:p>
+            <w:proofErr w:type="spellStart"/>
+            <w:r>
+              <w:t>s</w:t>
+            </w:r>
+            <w:r>
+              <w:t>ignup</w:t>
+            </w:r>
+            <w:r>
+              <w:t>.php</w:t>
+            </w:r>
+            <w:proofErr w:type="spellEnd"/>
+          </w:p>
         </w:tc>
       </w:tr>
       <w:tr>
@@ -2448,7 +3614,19 @@
           <w:tcPr>
             <w:tcW w:w="2436" w:type="dxa"/>
           </w:tcPr>
-          <w:p/>
+          <w:p>
+            <w:proofErr w:type="spellStart"/>
+            <w:r>
+              <w:t>s</w:t>
+            </w:r>
+            <w:r>
+              <w:t>ignup</w:t>
+            </w:r>
+            <w:r>
+              <w:t>.php</w:t>
+            </w:r>
+            <w:proofErr w:type="spellEnd"/>
+          </w:p>
         </w:tc>
       </w:tr>
       <w:tr>
@@ -2489,7 +3667,20 @@
           <w:tcPr>
             <w:tcW w:w="2436" w:type="dxa"/>
           </w:tcPr>
-          <w:p/>
+          <w:p>
+            <w:proofErr w:type="spellStart"/>
+            <w:r>
+              <w:t>login.php</w:t>
+            </w:r>
+            <w:proofErr w:type="spellEnd"/>
+          </w:p>
+          <w:p>
+            <w:proofErr w:type="spellStart"/>
+            <w:r>
+              <w:t>logout.php</w:t>
+            </w:r>
+            <w:proofErr w:type="spellEnd"/>
+          </w:p>
         </w:tc>
       </w:tr>
       <w:tr>
@@ -2530,15 +3721,23 @@
       </w:tr>
     </w:tbl>
     <w:p/>
+    <w:p/>
     <w:p>
       <w:pPr>
         <w:pStyle w:val="Heading2"/>
       </w:pPr>
       <w:r>
+        <w:lastRenderedPageBreak/>
         <w:t>3</w:t>
       </w:r>
       <w:r>
-        <w:t>.8 Product Reviews</w:t>
+        <w:t>.</w:t>
+      </w:r>
+      <w:r>
+        <w:t>8</w:t>
+      </w:r>
+      <w:r>
+        <w:t xml:space="preserve"> Administrator Portal</w:t>
       </w:r>
     </w:p>
     <w:tbl>
@@ -2608,27 +3807,41 @@
           </w:tcPr>
           <w:p>
             <w:r>
-              <w:t>Executive Summary</w:t>
-            </w:r>
-          </w:p>
-        </w:tc>
-        <w:tc>
-          <w:tcPr>
-            <w:tcW w:w="2436" w:type="dxa"/>
-          </w:tcPr>
-          <w:p/>
-        </w:tc>
-        <w:tc>
-          <w:tcPr>
-            <w:tcW w:w="2436" w:type="dxa"/>
-          </w:tcPr>
-          <w:p/>
-        </w:tc>
-        <w:tc>
-          <w:tcPr>
-            <w:tcW w:w="2436" w:type="dxa"/>
-          </w:tcPr>
-          <w:p/>
+              <w:t>Secured by login</w:t>
+            </w:r>
+          </w:p>
+        </w:tc>
+        <w:tc>
+          <w:tcPr>
+            <w:tcW w:w="2436" w:type="dxa"/>
+          </w:tcPr>
+          <w:p>
+            <w:r>
+              <w:t>1</w:t>
+            </w:r>
+          </w:p>
+        </w:tc>
+        <w:tc>
+          <w:tcPr>
+            <w:tcW w:w="2436" w:type="dxa"/>
+          </w:tcPr>
+          <w:p>
+            <w:r>
+              <w:t>1</w:t>
+            </w:r>
+          </w:p>
+        </w:tc>
+        <w:tc>
+          <w:tcPr>
+            <w:tcW w:w="2436" w:type="dxa"/>
+          </w:tcPr>
+          <w:p>
+            <w:proofErr w:type="spellStart"/>
+            <w:r>
+              <w:t>auth.php</w:t>
+            </w:r>
+            <w:proofErr w:type="spellEnd"/>
+          </w:p>
         </w:tc>
       </w:tr>
       <w:tr>
@@ -2641,27 +3854,41 @@
           </w:tcPr>
           <w:p>
             <w:r>
-              <w:t>System Features</w:t>
-            </w:r>
-          </w:p>
-        </w:tc>
-        <w:tc>
-          <w:tcPr>
-            <w:tcW w:w="2436" w:type="dxa"/>
-          </w:tcPr>
-          <w:p/>
-        </w:tc>
-        <w:tc>
-          <w:tcPr>
-            <w:tcW w:w="2436" w:type="dxa"/>
-          </w:tcPr>
-          <w:p/>
-        </w:tc>
-        <w:tc>
-          <w:tcPr>
-            <w:tcW w:w="2436" w:type="dxa"/>
-          </w:tcPr>
-          <w:p/>
+              <w:t>List all customers</w:t>
+            </w:r>
+          </w:p>
+        </w:tc>
+        <w:tc>
+          <w:tcPr>
+            <w:tcW w:w="2436" w:type="dxa"/>
+          </w:tcPr>
+          <w:p>
+            <w:r>
+              <w:t>1</w:t>
+            </w:r>
+          </w:p>
+        </w:tc>
+        <w:tc>
+          <w:tcPr>
+            <w:tcW w:w="2436" w:type="dxa"/>
+          </w:tcPr>
+          <w:p>
+            <w:r>
+              <w:t>1</w:t>
+            </w:r>
+          </w:p>
+        </w:tc>
+        <w:tc>
+          <w:tcPr>
+            <w:tcW w:w="2436" w:type="dxa"/>
+          </w:tcPr>
+          <w:p>
+            <w:proofErr w:type="spellStart"/>
+            <w:r>
+              <w:t>admin.php</w:t>
+            </w:r>
+            <w:proofErr w:type="spellEnd"/>
+          </w:p>
         </w:tc>
       </w:tr>
       <w:tr>
@@ -2674,96 +3901,40 @@
           </w:tcPr>
           <w:p>
             <w:r>
-              <w:t>Walkthrough with screenshots</w:t>
-            </w:r>
-          </w:p>
-        </w:tc>
-        <w:tc>
-          <w:tcPr>
-            <w:tcW w:w="2436" w:type="dxa"/>
-          </w:tcPr>
-          <w:p/>
-        </w:tc>
-        <w:tc>
-          <w:tcPr>
-            <w:tcW w:w="2436" w:type="dxa"/>
-          </w:tcPr>
-          <w:p/>
-        </w:tc>
-        <w:tc>
-          <w:tcPr>
-            <w:tcW w:w="2436" w:type="dxa"/>
-          </w:tcPr>
-          <w:p/>
-        </w:tc>
-      </w:tr>
-    </w:tbl>
-    <w:p/>
-    <w:p>
-      <w:pPr>
-        <w:pStyle w:val="Heading2"/>
-      </w:pPr>
-      <w:r>
-        <w:t>3</w:t>
-      </w:r>
-      <w:r>
-        <w:t>.9 Warehouses/Inventory</w:t>
-      </w:r>
-    </w:p>
-    <w:tbl>
-      <w:tblPr>
-        <w:tblStyle w:val="TableGrid"/>
-        <w:tblW w:w="9744" w:type="dxa"/>
-        <w:tblLook w:val="04A0" w:firstRow="1" w:lastRow="0" w:firstColumn="1" w:lastColumn="0" w:noHBand="0" w:noVBand="1"/>
-      </w:tblPr>
-      <w:tblGrid>
-        <w:gridCol w:w="2436"/>
-        <w:gridCol w:w="2436"/>
-        <w:gridCol w:w="2436"/>
-        <w:gridCol w:w="2436"/>
-      </w:tblGrid>
-      <w:tr>
-        <w:trPr>
-          <w:trHeight w:val="249"/>
-        </w:trPr>
-        <w:tc>
-          <w:tcPr>
-            <w:tcW w:w="2436" w:type="dxa"/>
-          </w:tcPr>
-          <w:p>
-            <w:r>
-              <w:t>System Feature</w:t>
-            </w:r>
-          </w:p>
-        </w:tc>
-        <w:tc>
-          <w:tcPr>
-            <w:tcW w:w="2436" w:type="dxa"/>
-          </w:tcPr>
-          <w:p>
-            <w:r>
-              <w:t>Possible Points</w:t>
-            </w:r>
-          </w:p>
-        </w:tc>
-        <w:tc>
-          <w:tcPr>
-            <w:tcW w:w="2436" w:type="dxa"/>
-          </w:tcPr>
-          <w:p>
-            <w:r>
-              <w:t>Points</w:t>
-            </w:r>
-          </w:p>
-        </w:tc>
-        <w:tc>
-          <w:tcPr>
-            <w:tcW w:w="2436" w:type="dxa"/>
-          </w:tcPr>
-          <w:p>
-            <w:r>
-              <w:t>Comments/Code Files</w:t>
-            </w:r>
+              <w:t>List report showing total sales/orders</w:t>
+            </w:r>
+          </w:p>
+        </w:tc>
+        <w:tc>
+          <w:tcPr>
+            <w:tcW w:w="2436" w:type="dxa"/>
+          </w:tcPr>
+          <w:p>
+            <w:r>
+              <w:t>1</w:t>
+            </w:r>
+          </w:p>
+        </w:tc>
+        <w:tc>
+          <w:tcPr>
+            <w:tcW w:w="2436" w:type="dxa"/>
+          </w:tcPr>
+          <w:p>
+            <w:r>
+              <w:t>1</w:t>
+            </w:r>
+          </w:p>
+        </w:tc>
+        <w:tc>
+          <w:tcPr>
+            <w:tcW w:w="2436" w:type="dxa"/>
+          </w:tcPr>
+          <w:p>
+            <w:proofErr w:type="spellStart"/>
+            <w:r>
+              <w:t>admin.php</w:t>
+            </w:r>
+            <w:proofErr w:type="spellEnd"/>
           </w:p>
         </w:tc>
       </w:tr>
@@ -2777,61 +3948,41 @@
           </w:tcPr>
           <w:p>
             <w:r>
-              <w:t>Executive Summary</w:t>
-            </w:r>
-          </w:p>
-        </w:tc>
-        <w:tc>
-          <w:tcPr>
-            <w:tcW w:w="2436" w:type="dxa"/>
-          </w:tcPr>
-          <w:p/>
-        </w:tc>
-        <w:tc>
-          <w:tcPr>
-            <w:tcW w:w="2436" w:type="dxa"/>
-          </w:tcPr>
-          <w:p/>
-        </w:tc>
-        <w:tc>
-          <w:tcPr>
-            <w:tcW w:w="2436" w:type="dxa"/>
-          </w:tcPr>
-          <w:p/>
-        </w:tc>
-      </w:tr>
-      <w:tr>
-        <w:trPr>
-          <w:trHeight w:val="249"/>
-        </w:trPr>
-        <w:tc>
-          <w:tcPr>
-            <w:tcW w:w="2436" w:type="dxa"/>
-          </w:tcPr>
-          <w:p>
-            <w:r>
-              <w:lastRenderedPageBreak/>
-              <w:t>System Features</w:t>
-            </w:r>
-          </w:p>
-        </w:tc>
-        <w:tc>
-          <w:tcPr>
-            <w:tcW w:w="2436" w:type="dxa"/>
-          </w:tcPr>
-          <w:p/>
-        </w:tc>
-        <w:tc>
-          <w:tcPr>
-            <w:tcW w:w="2436" w:type="dxa"/>
-          </w:tcPr>
-          <w:p/>
-        </w:tc>
-        <w:tc>
-          <w:tcPr>
-            <w:tcW w:w="2436" w:type="dxa"/>
-          </w:tcPr>
-          <w:p/>
+              <w:t>Add new product</w:t>
+            </w:r>
+          </w:p>
+        </w:tc>
+        <w:tc>
+          <w:tcPr>
+            <w:tcW w:w="2436" w:type="dxa"/>
+          </w:tcPr>
+          <w:p>
+            <w:r>
+              <w:t>2</w:t>
+            </w:r>
+          </w:p>
+        </w:tc>
+        <w:tc>
+          <w:tcPr>
+            <w:tcW w:w="2436" w:type="dxa"/>
+          </w:tcPr>
+          <w:p>
+            <w:r>
+              <w:t>2</w:t>
+            </w:r>
+          </w:p>
+        </w:tc>
+        <w:tc>
+          <w:tcPr>
+            <w:tcW w:w="2436" w:type="dxa"/>
+          </w:tcPr>
+          <w:p>
+            <w:proofErr w:type="spellStart"/>
+            <w:r>
+              <w:t>newproduct.php</w:t>
+            </w:r>
+            <w:proofErr w:type="spellEnd"/>
+          </w:p>
         </w:tc>
       </w:tr>
       <w:tr>
@@ -2844,96 +3995,40 @@
           </w:tcPr>
           <w:p>
             <w:r>
-              <w:t>Walkthrough with screenshots</w:t>
-            </w:r>
-          </w:p>
-        </w:tc>
-        <w:tc>
-          <w:tcPr>
-            <w:tcW w:w="2436" w:type="dxa"/>
-          </w:tcPr>
-          <w:p/>
-        </w:tc>
-        <w:tc>
-          <w:tcPr>
-            <w:tcW w:w="2436" w:type="dxa"/>
-          </w:tcPr>
-          <w:p/>
-        </w:tc>
-        <w:tc>
-          <w:tcPr>
-            <w:tcW w:w="2436" w:type="dxa"/>
-          </w:tcPr>
-          <w:p/>
-        </w:tc>
-      </w:tr>
-    </w:tbl>
-    <w:p/>
-    <w:p>
-      <w:pPr>
-        <w:pStyle w:val="Heading2"/>
-      </w:pPr>
-      <w:r>
-        <w:t>3</w:t>
-      </w:r>
-      <w:r>
-        <w:t>.10 Administrator Portal</w:t>
-      </w:r>
-    </w:p>
-    <w:tbl>
-      <w:tblPr>
-        <w:tblStyle w:val="TableGrid"/>
-        <w:tblW w:w="9744" w:type="dxa"/>
-        <w:tblLook w:val="04A0" w:firstRow="1" w:lastRow="0" w:firstColumn="1" w:lastColumn="0" w:noHBand="0" w:noVBand="1"/>
-      </w:tblPr>
-      <w:tblGrid>
-        <w:gridCol w:w="2436"/>
-        <w:gridCol w:w="2436"/>
-        <w:gridCol w:w="2436"/>
-        <w:gridCol w:w="2436"/>
-      </w:tblGrid>
-      <w:tr>
-        <w:trPr>
-          <w:trHeight w:val="249"/>
-        </w:trPr>
-        <w:tc>
-          <w:tcPr>
-            <w:tcW w:w="2436" w:type="dxa"/>
-          </w:tcPr>
-          <w:p>
-            <w:r>
-              <w:t>System Feature</w:t>
-            </w:r>
-          </w:p>
-        </w:tc>
-        <w:tc>
-          <w:tcPr>
-            <w:tcW w:w="2436" w:type="dxa"/>
-          </w:tcPr>
-          <w:p>
-            <w:r>
-              <w:t>Possible Points</w:t>
-            </w:r>
-          </w:p>
-        </w:tc>
-        <w:tc>
-          <w:tcPr>
-            <w:tcW w:w="2436" w:type="dxa"/>
-          </w:tcPr>
-          <w:p>
-            <w:r>
-              <w:t>Points</w:t>
-            </w:r>
-          </w:p>
-        </w:tc>
-        <w:tc>
-          <w:tcPr>
-            <w:tcW w:w="2436" w:type="dxa"/>
-          </w:tcPr>
-          <w:p>
-            <w:r>
-              <w:t>Comments/Code Files</w:t>
-            </w:r>
+              <w:t>Upload a photo to file system for product</w:t>
+            </w:r>
+          </w:p>
+        </w:tc>
+        <w:tc>
+          <w:tcPr>
+            <w:tcW w:w="2436" w:type="dxa"/>
+          </w:tcPr>
+          <w:p>
+            <w:r>
+              <w:t>2</w:t>
+            </w:r>
+          </w:p>
+        </w:tc>
+        <w:tc>
+          <w:tcPr>
+            <w:tcW w:w="2436" w:type="dxa"/>
+          </w:tcPr>
+          <w:p>
+            <w:r>
+              <w:t>2</w:t>
+            </w:r>
+          </w:p>
+        </w:tc>
+        <w:tc>
+          <w:tcPr>
+            <w:tcW w:w="2436" w:type="dxa"/>
+          </w:tcPr>
+          <w:p>
+            <w:proofErr w:type="spellStart"/>
+            <w:r>
+              <w:t>newproduct.php</w:t>
+            </w:r>
+            <w:proofErr w:type="spellEnd"/>
           </w:p>
         </w:tc>
       </w:tr>
@@ -2943,211 +4038,6 @@
         </w:trPr>
         <w:tc>
           <w:tcPr>
-            <w:tcW w:w="2436" w:type="dxa"/>
-          </w:tcPr>
-          <w:p>
-            <w:r>
-              <w:t>Secured by login</w:t>
-            </w:r>
-          </w:p>
-        </w:tc>
-        <w:tc>
-          <w:tcPr>
-            <w:tcW w:w="2436" w:type="dxa"/>
-          </w:tcPr>
-          <w:p>
-            <w:r>
-              <w:t>1</w:t>
-            </w:r>
-          </w:p>
-        </w:tc>
-        <w:tc>
-          <w:tcPr>
-            <w:tcW w:w="2436" w:type="dxa"/>
-          </w:tcPr>
-          <w:p>
-            <w:r>
-              <w:t>1</w:t>
-            </w:r>
-          </w:p>
-        </w:tc>
-        <w:tc>
-          <w:tcPr>
-            <w:tcW w:w="2436" w:type="dxa"/>
-          </w:tcPr>
-          <w:p/>
-        </w:tc>
-      </w:tr>
-      <w:tr>
-        <w:trPr>
-          <w:trHeight w:val="249"/>
-        </w:trPr>
-        <w:tc>
-          <w:tcPr>
-            <w:tcW w:w="2436" w:type="dxa"/>
-          </w:tcPr>
-          <w:p>
-            <w:r>
-              <w:t>List all customers</w:t>
-            </w:r>
-          </w:p>
-        </w:tc>
-        <w:tc>
-          <w:tcPr>
-            <w:tcW w:w="2436" w:type="dxa"/>
-          </w:tcPr>
-          <w:p>
-            <w:r>
-              <w:t>1</w:t>
-            </w:r>
-          </w:p>
-        </w:tc>
-        <w:tc>
-          <w:tcPr>
-            <w:tcW w:w="2436" w:type="dxa"/>
-          </w:tcPr>
-          <w:p>
-            <w:r>
-              <w:t>1</w:t>
-            </w:r>
-          </w:p>
-        </w:tc>
-        <w:tc>
-          <w:tcPr>
-            <w:tcW w:w="2436" w:type="dxa"/>
-          </w:tcPr>
-          <w:p/>
-        </w:tc>
-      </w:tr>
-      <w:tr>
-        <w:trPr>
-          <w:trHeight w:val="512"/>
-        </w:trPr>
-        <w:tc>
-          <w:tcPr>
-            <w:tcW w:w="2436" w:type="dxa"/>
-          </w:tcPr>
-          <w:p>
-            <w:r>
-              <w:t>List report showing total sales/orders</w:t>
-            </w:r>
-          </w:p>
-        </w:tc>
-        <w:tc>
-          <w:tcPr>
-            <w:tcW w:w="2436" w:type="dxa"/>
-          </w:tcPr>
-          <w:p>
-            <w:r>
-              <w:t>1</w:t>
-            </w:r>
-          </w:p>
-        </w:tc>
-        <w:tc>
-          <w:tcPr>
-            <w:tcW w:w="2436" w:type="dxa"/>
-          </w:tcPr>
-          <w:p>
-            <w:r>
-              <w:t>1</w:t>
-            </w:r>
-          </w:p>
-        </w:tc>
-        <w:tc>
-          <w:tcPr>
-            <w:tcW w:w="2436" w:type="dxa"/>
-          </w:tcPr>
-          <w:p/>
-        </w:tc>
-      </w:tr>
-      <w:tr>
-        <w:trPr>
-          <w:trHeight w:val="512"/>
-        </w:trPr>
-        <w:tc>
-          <w:tcPr>
-            <w:tcW w:w="2436" w:type="dxa"/>
-          </w:tcPr>
-          <w:p>
-            <w:r>
-              <w:t>Add new product</w:t>
-            </w:r>
-          </w:p>
-        </w:tc>
-        <w:tc>
-          <w:tcPr>
-            <w:tcW w:w="2436" w:type="dxa"/>
-          </w:tcPr>
-          <w:p>
-            <w:r>
-              <w:t>2</w:t>
-            </w:r>
-          </w:p>
-        </w:tc>
-        <w:tc>
-          <w:tcPr>
-            <w:tcW w:w="2436" w:type="dxa"/>
-          </w:tcPr>
-          <w:p>
-            <w:r>
-              <w:t>2</w:t>
-            </w:r>
-          </w:p>
-        </w:tc>
-        <w:tc>
-          <w:tcPr>
-            <w:tcW w:w="2436" w:type="dxa"/>
-          </w:tcPr>
-          <w:p/>
-        </w:tc>
-      </w:tr>
-      <w:tr>
-        <w:trPr>
-          <w:trHeight w:val="512"/>
-        </w:trPr>
-        <w:tc>
-          <w:tcPr>
-            <w:tcW w:w="2436" w:type="dxa"/>
-          </w:tcPr>
-          <w:p>
-            <w:r>
-              <w:t>Upload a photo to file system for product</w:t>
-            </w:r>
-          </w:p>
-        </w:tc>
-        <w:tc>
-          <w:tcPr>
-            <w:tcW w:w="2436" w:type="dxa"/>
-          </w:tcPr>
-          <w:p>
-            <w:r>
-              <w:t>2</w:t>
-            </w:r>
-          </w:p>
-        </w:tc>
-        <w:tc>
-          <w:tcPr>
-            <w:tcW w:w="2436" w:type="dxa"/>
-          </w:tcPr>
-          <w:p>
-            <w:r>
-              <w:t>2</w:t>
-            </w:r>
-          </w:p>
-        </w:tc>
-        <w:tc>
-          <w:tcPr>
-            <w:tcW w:w="2436" w:type="dxa"/>
-          </w:tcPr>
-          <w:p/>
-        </w:tc>
-      </w:tr>
-      <w:tr>
-        <w:trPr>
-          <w:trHeight w:val="512"/>
-        </w:trPr>
-        <w:tc>
-          <w:tcPr>
             <w:tcW w:w="4872" w:type="dxa"/>
             <w:gridSpan w:val="2"/>
           </w:tcPr>
@@ -3189,7 +4079,13 @@
         <w:pStyle w:val="Heading2"/>
       </w:pPr>
       <w:r>
-        <w:t>3.11 Database System/General</w:t>
+        <w:t>3.</w:t>
+      </w:r>
+      <w:r>
+        <w:t xml:space="preserve">9 </w:t>
+      </w:r>
+      <w:r>
+        <w:t>Database System/General</w:t>
       </w:r>
     </w:p>
     <w:tbl>
@@ -3453,8 +4349,124 @@
       </w:rPr>
     </w:lvl>
   </w:abstractNum>
+  <w:abstractNum w:abstractNumId="1" w15:restartNumberingAfterBreak="0">
+    <w:nsid w:val="10153A78"/>
+    <w:multiLevelType w:val="hybridMultilevel"/>
+    <w:tmpl w:val="A288D818"/>
+    <w:lvl w:ilvl="0" w:tplc="10090001">
+      <w:start w:val="1"/>
+      <w:numFmt w:val="bullet"/>
+      <w:lvlText w:val=""/>
+      <w:lvlJc w:val="left"/>
+      <w:pPr>
+        <w:ind w:left="720" w:hanging="360"/>
+      </w:pPr>
+      <w:rPr>
+        <w:rFonts w:ascii="Symbol" w:hAnsi="Symbol" w:hint="default"/>
+      </w:rPr>
+    </w:lvl>
+    <w:lvl w:ilvl="1" w:tplc="10090003" w:tentative="1">
+      <w:start w:val="1"/>
+      <w:numFmt w:val="bullet"/>
+      <w:lvlText w:val="o"/>
+      <w:lvlJc w:val="left"/>
+      <w:pPr>
+        <w:ind w:left="1440" w:hanging="360"/>
+      </w:pPr>
+      <w:rPr>
+        <w:rFonts w:ascii="Courier New" w:hAnsi="Courier New" w:cs="Courier New" w:hint="default"/>
+      </w:rPr>
+    </w:lvl>
+    <w:lvl w:ilvl="2" w:tplc="10090005" w:tentative="1">
+      <w:start w:val="1"/>
+      <w:numFmt w:val="bullet"/>
+      <w:lvlText w:val=""/>
+      <w:lvlJc w:val="left"/>
+      <w:pPr>
+        <w:ind w:left="2160" w:hanging="360"/>
+      </w:pPr>
+      <w:rPr>
+        <w:rFonts w:ascii="Wingdings" w:hAnsi="Wingdings" w:hint="default"/>
+      </w:rPr>
+    </w:lvl>
+    <w:lvl w:ilvl="3" w:tplc="10090001" w:tentative="1">
+      <w:start w:val="1"/>
+      <w:numFmt w:val="bullet"/>
+      <w:lvlText w:val=""/>
+      <w:lvlJc w:val="left"/>
+      <w:pPr>
+        <w:ind w:left="2880" w:hanging="360"/>
+      </w:pPr>
+      <w:rPr>
+        <w:rFonts w:ascii="Symbol" w:hAnsi="Symbol" w:hint="default"/>
+      </w:rPr>
+    </w:lvl>
+    <w:lvl w:ilvl="4" w:tplc="10090003" w:tentative="1">
+      <w:start w:val="1"/>
+      <w:numFmt w:val="bullet"/>
+      <w:lvlText w:val="o"/>
+      <w:lvlJc w:val="left"/>
+      <w:pPr>
+        <w:ind w:left="3600" w:hanging="360"/>
+      </w:pPr>
+      <w:rPr>
+        <w:rFonts w:ascii="Courier New" w:hAnsi="Courier New" w:cs="Courier New" w:hint="default"/>
+      </w:rPr>
+    </w:lvl>
+    <w:lvl w:ilvl="5" w:tplc="10090005" w:tentative="1">
+      <w:start w:val="1"/>
+      <w:numFmt w:val="bullet"/>
+      <w:lvlText w:val=""/>
+      <w:lvlJc w:val="left"/>
+      <w:pPr>
+        <w:ind w:left="4320" w:hanging="360"/>
+      </w:pPr>
+      <w:rPr>
+        <w:rFonts w:ascii="Wingdings" w:hAnsi="Wingdings" w:hint="default"/>
+      </w:rPr>
+    </w:lvl>
+    <w:lvl w:ilvl="6" w:tplc="10090001" w:tentative="1">
+      <w:start w:val="1"/>
+      <w:numFmt w:val="bullet"/>
+      <w:lvlText w:val=""/>
+      <w:lvlJc w:val="left"/>
+      <w:pPr>
+        <w:ind w:left="5040" w:hanging="360"/>
+      </w:pPr>
+      <w:rPr>
+        <w:rFonts w:ascii="Symbol" w:hAnsi="Symbol" w:hint="default"/>
+      </w:rPr>
+    </w:lvl>
+    <w:lvl w:ilvl="7" w:tplc="10090003" w:tentative="1">
+      <w:start w:val="1"/>
+      <w:numFmt w:val="bullet"/>
+      <w:lvlText w:val="o"/>
+      <w:lvlJc w:val="left"/>
+      <w:pPr>
+        <w:ind w:left="5760" w:hanging="360"/>
+      </w:pPr>
+      <w:rPr>
+        <w:rFonts w:ascii="Courier New" w:hAnsi="Courier New" w:cs="Courier New" w:hint="default"/>
+      </w:rPr>
+    </w:lvl>
+    <w:lvl w:ilvl="8" w:tplc="10090005" w:tentative="1">
+      <w:start w:val="1"/>
+      <w:numFmt w:val="bullet"/>
+      <w:lvlText w:val=""/>
+      <w:lvlJc w:val="left"/>
+      <w:pPr>
+        <w:ind w:left="6480" w:hanging="360"/>
+      </w:pPr>
+      <w:rPr>
+        <w:rFonts w:ascii="Wingdings" w:hAnsi="Wingdings" w:hint="default"/>
+      </w:rPr>
+    </w:lvl>
+  </w:abstractNum>
   <w:num w:numId="1">
     <w:abstractNumId w:val="0"/>
+  </w:num>
+  <w:num w:numId="2">
+    <w:abstractNumId w:val="1"/>
   </w:num>
 </w:numbering>
 </file>
@@ -4038,6 +5050,36 @@
       <w:szCs w:val="24"/>
     </w:rPr>
   </w:style>
+  <w:style w:type="paragraph" w:styleId="BalloonText">
+    <w:name w:val="Balloon Text"/>
+    <w:basedOn w:val="Normal"/>
+    <w:link w:val="BalloonTextChar"/>
+    <w:uiPriority w:val="99"/>
+    <w:semiHidden/>
+    <w:unhideWhenUsed/>
+    <w:rsid w:val="007901C5"/>
+    <w:pPr>
+      <w:spacing w:after="0" w:line="240" w:lineRule="auto"/>
+    </w:pPr>
+    <w:rPr>
+      <w:rFonts w:ascii="Segoe UI" w:hAnsi="Segoe UI" w:cs="Segoe UI"/>
+      <w:sz w:val="18"/>
+      <w:szCs w:val="18"/>
+    </w:rPr>
+  </w:style>
+  <w:style w:type="character" w:customStyle="1" w:styleId="BalloonTextChar">
+    <w:name w:val="Balloon Text Char"/>
+    <w:basedOn w:val="DefaultParagraphFont"/>
+    <w:link w:val="BalloonText"/>
+    <w:uiPriority w:val="99"/>
+    <w:semiHidden/>
+    <w:rsid w:val="007901C5"/>
+    <w:rPr>
+      <w:rFonts w:ascii="Segoe UI" w:hAnsi="Segoe UI" w:cs="Segoe UI"/>
+      <w:sz w:val="18"/>
+      <w:szCs w:val="18"/>
+    </w:rPr>
+  </w:style>
 </w:styles>
 </file>
 

</xml_diff>

<commit_message>
Adjusted walkthrough and points to match new page
</commit_message>
<xml_diff>
--- a/COSC304Documentation.docx
+++ b/COSC304Documentation.docx
@@ -715,13 +715,7 @@
         <w:t xml:space="preserve"> Harvest Grocery, enter the URL</w:t>
       </w:r>
       <w:r>
-        <w:t xml:space="preserve"> </w:t>
-      </w:r>
-      <w:r>
-        <w:t>https://cosc304.ok.ubc.ca/54151162/project/</w:t>
-      </w:r>
-      <w:r>
-        <w:t xml:space="preserve"> </w:t>
+        <w:t xml:space="preserve"> https://cosc304.ok.ubc.ca/54151162/project/ </w:t>
       </w:r>
       <w:r>
         <w:t>in the web browser of your choice. This will take you to the homepage of our project.</w:t>
@@ -735,6 +729,9 @@
         <w:t>2.1 Homepage</w:t>
       </w:r>
       <w:r>
+        <w:rPr>
+          <w:noProof/>
+        </w:rPr>
         <w:drawing>
           <wp:inline distT="0" distB="0" distL="0" distR="0" wp14:anchorId="45CD234D" wp14:editId="29724D26">
             <wp:extent cx="5943600" cy="2571750"/>
@@ -945,6 +942,9 @@
     </w:p>
     <w:p>
       <w:r>
+        <w:rPr>
+          <w:noProof/>
+        </w:rPr>
         <w:lastRenderedPageBreak/>
         <w:drawing>
           <wp:inline distT="0" distB="0" distL="0" distR="0" wp14:anchorId="1D97047B" wp14:editId="4593926A">
@@ -1088,6 +1088,9 @@
     </w:p>
     <w:p>
       <w:r>
+        <w:rPr>
+          <w:noProof/>
+        </w:rPr>
         <w:drawing>
           <wp:inline distT="0" distB="0" distL="0" distR="0" wp14:anchorId="24A574BC" wp14:editId="0B137BC1">
             <wp:extent cx="5800052" cy="2809875"/>
@@ -1325,6 +1328,9 @@
     </w:p>
     <w:p>
       <w:r>
+        <w:rPr>
+          <w:noProof/>
+        </w:rPr>
         <w:drawing>
           <wp:inline distT="0" distB="0" distL="0" distR="0" wp14:anchorId="21F0600D" wp14:editId="1DA19A6E">
             <wp:extent cx="5943600" cy="846455"/>
@@ -1716,16 +1722,7 @@
     </w:p>
     <w:p>
       <w:r>
-        <w:t>The “</w:t>
-      </w:r>
-      <w:r>
-        <w:t>Add New Product</w:t>
-      </w:r>
-      <w:r>
-        <w:t>” option in the administrator tools</w:t>
-      </w:r>
-      <w:r>
-        <w:t xml:space="preserve"> gives the administrator to add a new product to the product database. They are given a field to enter the product name, price</w:t>
+        <w:t>The “Add New Product” option in the administrator tools gives the administrator to add a new product to the product database. They are given a field to enter the product name, price</w:t>
       </w:r>
       <w:r>
         <w:t>, a brief description and to select a category for the item from the dropdown menu. Additionally, the administrator can optionally select a photo to display on the product page.</w:t>
@@ -1815,6 +1812,18 @@
       </w:r>
     </w:p>
     <w:p>
+      <w:r>
+        <w:t>Overall point count: 62</w:t>
+      </w:r>
+    </w:p>
+    <w:p>
+      <w:r>
+        <w:t>For a complete breakdown of points see below sections.</w:t>
+      </w:r>
+      <w:bookmarkStart w:id="0" w:name="_GoBack"/>
+      <w:bookmarkEnd w:id="0"/>
+    </w:p>
+    <w:p>
       <w:pPr>
         <w:pStyle w:val="Heading2"/>
       </w:pPr>
@@ -2225,8 +2234,6 @@
       <w:r>
         <w:t>Main/Home Page</w:t>
       </w:r>
-      <w:bookmarkStart w:id="0" w:name="_GoBack"/>
-      <w:bookmarkEnd w:id="0"/>
     </w:p>
     <w:tbl>
       <w:tblPr>
@@ -2688,6 +2695,59 @@
       </w:tr>
       <w:tr>
         <w:trPr>
+          <w:trHeight w:val="409"/>
+        </w:trPr>
+        <w:tc>
+          <w:tcPr>
+            <w:tcW w:w="2436" w:type="dxa"/>
+          </w:tcPr>
+          <w:p>
+            <w:r>
+              <w:t xml:space="preserve">Product </w:t>
+            </w:r>
+            <w:proofErr w:type="spellStart"/>
+            <w:r>
+              <w:t>recommnendation</w:t>
+            </w:r>
+            <w:proofErr w:type="spellEnd"/>
+            <w:r>
+              <w:t xml:space="preserve"> based on user</w:t>
+            </w:r>
+          </w:p>
+        </w:tc>
+        <w:tc>
+          <w:tcPr>
+            <w:tcW w:w="2436" w:type="dxa"/>
+          </w:tcPr>
+          <w:p>
+            <w:r>
+              <w:t>4</w:t>
+            </w:r>
+          </w:p>
+        </w:tc>
+        <w:tc>
+          <w:tcPr>
+            <w:tcW w:w="2436" w:type="dxa"/>
+          </w:tcPr>
+          <w:p>
+            <w:r>
+              <w:t>4</w:t>
+            </w:r>
+          </w:p>
+        </w:tc>
+        <w:tc>
+          <w:tcPr>
+            <w:tcW w:w="2436" w:type="dxa"/>
+          </w:tcPr>
+          <w:p>
+            <w:r>
+              <w:t>Based on users top purchased product and category. General top if not logged in</w:t>
+            </w:r>
+          </w:p>
+        </w:tc>
+      </w:tr>
+      <w:tr>
+        <w:trPr>
           <w:trHeight w:val="512"/>
         </w:trPr>
         <w:tc>
@@ -2697,6 +2757,7 @@
           </w:tcPr>
           <w:p>
             <w:r>
+              <w:lastRenderedPageBreak/>
               <w:t>Total Points</w:t>
             </w:r>
           </w:p>
@@ -2707,7 +2768,10 @@
           </w:tcPr>
           <w:p>
             <w:r>
-              <w:t>10</w:t>
+              <w:t>1</w:t>
+            </w:r>
+            <w:r>
+              <w:t>4</w:t>
             </w:r>
           </w:p>
         </w:tc>
@@ -2731,7 +2795,6 @@
         <w:pStyle w:val="Heading2"/>
       </w:pPr>
       <w:r>
-        <w:lastRenderedPageBreak/>
         <w:t>3</w:t>
       </w:r>
       <w:r>
@@ -3157,10 +3220,7 @@
           <w:p>
             <w:proofErr w:type="spellStart"/>
             <w:r>
-              <w:t>checkout</w:t>
-            </w:r>
-            <w:r>
-              <w:t>.php</w:t>
+              <w:t>checkout.php</w:t>
             </w:r>
             <w:proofErr w:type="spellEnd"/>
           </w:p>
@@ -3173,6 +3233,100 @@
         </w:trPr>
         <w:tc>
           <w:tcPr>
+            <w:tcW w:w="2436" w:type="dxa"/>
+          </w:tcPr>
+          <w:p>
+            <w:r>
+              <w:t>Checkout with payment/shipment info</w:t>
+            </w:r>
+          </w:p>
+        </w:tc>
+        <w:tc>
+          <w:tcPr>
+            <w:tcW w:w="2436" w:type="dxa"/>
+          </w:tcPr>
+          <w:p>
+            <w:r>
+              <w:t>2</w:t>
+            </w:r>
+          </w:p>
+        </w:tc>
+        <w:tc>
+          <w:tcPr>
+            <w:tcW w:w="2436" w:type="dxa"/>
+          </w:tcPr>
+          <w:p>
+            <w:r>
+              <w:t>2</w:t>
+            </w:r>
+          </w:p>
+        </w:tc>
+        <w:tc>
+          <w:tcPr>
+            <w:tcW w:w="2436" w:type="dxa"/>
+          </w:tcPr>
+          <w:p>
+            <w:r>
+              <w:rPr>
+                <w:rFonts w:ascii="Calibri" w:hAnsi="Calibri"/>
+                <w:color w:val="000000"/>
+              </w:rPr>
+              <w:t>Must be logged in + sign up requires shipping info</w:t>
+            </w:r>
+          </w:p>
+        </w:tc>
+      </w:tr>
+      <w:tr>
+        <w:trPr>
+          <w:trHeight w:val="512"/>
+        </w:trPr>
+        <w:tc>
+          <w:tcPr>
+            <w:tcW w:w="2436" w:type="dxa"/>
+          </w:tcPr>
+          <w:p>
+            <w:r>
+              <w:t>Checkout with data validation</w:t>
+            </w:r>
+          </w:p>
+        </w:tc>
+        <w:tc>
+          <w:tcPr>
+            <w:tcW w:w="2436" w:type="dxa"/>
+          </w:tcPr>
+          <w:p>
+            <w:r>
+              <w:t>2</w:t>
+            </w:r>
+          </w:p>
+        </w:tc>
+        <w:tc>
+          <w:tcPr>
+            <w:tcW w:w="2436" w:type="dxa"/>
+          </w:tcPr>
+          <w:p>
+            <w:r>
+              <w:t>2</w:t>
+            </w:r>
+          </w:p>
+        </w:tc>
+        <w:tc>
+          <w:tcPr>
+            <w:tcW w:w="2436" w:type="dxa"/>
+          </w:tcPr>
+          <w:p>
+            <w:r>
+              <w:t xml:space="preserve">Must be logged in </w:t>
+            </w:r>
+          </w:p>
+        </w:tc>
+      </w:tr>
+      <w:tr>
+        <w:trPr>
+          <w:trHeight w:val="512"/>
+        </w:trPr>
+        <w:tc>
+          <w:tcPr>
             <w:tcW w:w="4872" w:type="dxa"/>
             <w:gridSpan w:val="2"/>
           </w:tcPr>
@@ -3188,7 +3342,7 @@
           </w:tcPr>
           <w:p>
             <w:r>
-              <w:t>1</w:t>
+              <w:t>5</w:t>
             </w:r>
           </w:p>
         </w:tc>
@@ -3533,6 +3687,7 @@
           </w:tcPr>
           <w:p>
             <w:r>
+              <w:lastRenderedPageBreak/>
               <w:t>Create user account page</w:t>
             </w:r>
           </w:p>
@@ -3631,6 +3786,47 @@
       </w:tr>
       <w:tr>
         <w:trPr>
+          <w:trHeight w:val="249"/>
+        </w:trPr>
+        <w:tc>
+          <w:tcPr>
+            <w:tcW w:w="2436" w:type="dxa"/>
+          </w:tcPr>
+          <w:p>
+            <w:r>
+              <w:t>Edit a user account info (address/password)</w:t>
+            </w:r>
+          </w:p>
+        </w:tc>
+        <w:tc>
+          <w:tcPr>
+            <w:tcW w:w="2436" w:type="dxa"/>
+          </w:tcPr>
+          <w:p>
+            <w:r>
+              <w:t>3</w:t>
+            </w:r>
+          </w:p>
+        </w:tc>
+        <w:tc>
+          <w:tcPr>
+            <w:tcW w:w="2436" w:type="dxa"/>
+          </w:tcPr>
+          <w:p>
+            <w:r>
+              <w:t>3</w:t>
+            </w:r>
+          </w:p>
+        </w:tc>
+        <w:tc>
+          <w:tcPr>
+            <w:tcW w:w="2436" w:type="dxa"/>
+          </w:tcPr>
+          <w:p/>
+        </w:tc>
+      </w:tr>
+      <w:tr>
+        <w:trPr>
           <w:trHeight w:val="512"/>
         </w:trPr>
         <w:tc>
@@ -3704,7 +3900,7 @@
           </w:tcPr>
           <w:p>
             <w:r>
-              <w:t>8</w:t>
+              <w:t>11</w:t>
             </w:r>
           </w:p>
         </w:tc>
@@ -3727,7 +3923,6 @@
         <w:pStyle w:val="Heading2"/>
       </w:pPr>
       <w:r>
-        <w:lastRenderedPageBreak/>
         <w:t>3</w:t>
       </w:r>
       <w:r>
@@ -4038,6 +4233,47 @@
         </w:trPr>
         <w:tc>
           <w:tcPr>
+            <w:tcW w:w="2436" w:type="dxa"/>
+          </w:tcPr>
+          <w:p>
+            <w:r>
+              <w:t>Database restore with SQL script</w:t>
+            </w:r>
+          </w:p>
+        </w:tc>
+        <w:tc>
+          <w:tcPr>
+            <w:tcW w:w="2436" w:type="dxa"/>
+          </w:tcPr>
+          <w:p>
+            <w:r>
+              <w:t>2</w:t>
+            </w:r>
+          </w:p>
+        </w:tc>
+        <w:tc>
+          <w:tcPr>
+            <w:tcW w:w="2436" w:type="dxa"/>
+          </w:tcPr>
+          <w:p>
+            <w:r>
+              <w:t>2</w:t>
+            </w:r>
+          </w:p>
+        </w:tc>
+        <w:tc>
+          <w:tcPr>
+            <w:tcW w:w="2436" w:type="dxa"/>
+          </w:tcPr>
+          <w:p/>
+        </w:tc>
+      </w:tr>
+      <w:tr>
+        <w:trPr>
+          <w:trHeight w:val="512"/>
+        </w:trPr>
+        <w:tc>
+          <w:tcPr>
             <w:tcW w:w="4872" w:type="dxa"/>
             <w:gridSpan w:val="2"/>
           </w:tcPr>
@@ -4053,7 +4289,7 @@
           </w:tcPr>
           <w:p>
             <w:r>
-              <w:t>7</w:t>
+              <w:t>9</w:t>
             </w:r>
           </w:p>
         </w:tc>

</xml_diff>

<commit_message>
modified to match group suggestions
</commit_message>
<xml_diff>
--- a/COSC304Documentation.docx
+++ b/COSC304Documentation.docx
@@ -2,7 +2,11 @@
 <file path=word/document.xml><?xml version="1.0" encoding="utf-8"?>
 <w:document xmlns:wpc="http://schemas.microsoft.com/office/word/2010/wordprocessingCanvas" xmlns:cx="http://schemas.microsoft.com/office/drawing/2014/chartex" xmlns:cx1="http://schemas.microsoft.com/office/drawing/2015/9/8/chartex" xmlns:cx2="http://schemas.microsoft.com/office/drawing/2015/10/21/chartex" xmlns:cx3="http://schemas.microsoft.com/office/drawing/2016/5/9/chartex" xmlns:cx4="http://schemas.microsoft.com/office/drawing/2016/5/10/chartex" xmlns:cx5="http://schemas.microsoft.com/office/drawing/2016/5/11/chartex" xmlns:cx6="http://schemas.microsoft.com/office/drawing/2016/5/12/chartex" xmlns:cx7="http://schemas.microsoft.com/office/drawing/2016/5/13/chartex" xmlns:cx8="http://schemas.microsoft.com/office/drawing/2016/5/14/chartex" xmlns:mc="http://schemas.openxmlformats.org/markup-compatibility/2006" xmlns:aink="http://schemas.microsoft.com/office/drawing/2016/ink" xmlns:am3d="http://schemas.microsoft.com/office/drawing/2017/model3d" xmlns:o="urn:schemas-microsoft-com:office:office" xmlns:r="http://schemas.openxmlformats.org/officeDocument/2006/relationships" xmlns:m="http://schemas.openxmlformats.org/officeDocument/2006/math" xmlns:v="urn:schemas-microsoft-com:vml" xmlns:wp14="http://schemas.microsoft.com/office/word/2010/wordprocessingDrawing" xmlns:wp="http://schemas.openxmlformats.org/drawingml/2006/wordprocessingDrawing" xmlns:w10="urn:schemas-microsoft-com:office:word" xmlns:w="http://schemas.openxmlformats.org/wordprocessingml/2006/main" xmlns:w14="http://schemas.microsoft.com/office/word/2010/wordml" xmlns:w15="http://schemas.microsoft.com/office/word/2012/wordml" xmlns:w16cid="http://schemas.microsoft.com/office/word/2016/wordml/cid" xmlns:w16se="http://schemas.microsoft.com/office/word/2015/wordml/symex" xmlns:wpg="http://schemas.microsoft.com/office/word/2010/wordprocessingGroup" xmlns:wpi="http://schemas.microsoft.com/office/word/2010/wordprocessingInk" xmlns:wne="http://schemas.microsoft.com/office/word/2006/wordml" xmlns:wps="http://schemas.microsoft.com/office/word/2010/wordprocessingShape" mc:Ignorable="w14 w15 w16se w16cid wp14">
   <w:body>
-    <w:p/>
+    <w:p>
+      <w:pPr>
+        <w:jc w:val="center"/>
+      </w:pPr>
+    </w:p>
     <w:p/>
     <w:p>
       <w:pPr>
@@ -216,7 +220,7 @@
           <w:szCs w:val="28"/>
           <w:lang w:eastAsia="en-CA"/>
         </w:rPr>
-        <w:t>Carson Prokopuik</w:t>
+        <w:t xml:space="preserve"> (</w:t>
       </w:r>
       <w:r>
         <w:rPr>
@@ -226,7 +230,7 @@
           <w:szCs w:val="28"/>
           <w:lang w:eastAsia="en-CA"/>
         </w:rPr>
-        <w:t xml:space="preserve"> (</w:t>
+        <w:t>41859166</w:t>
       </w:r>
       <w:r>
         <w:rPr>
@@ -236,9 +240,13 @@
           <w:szCs w:val="28"/>
           <w:lang w:eastAsia="en-CA"/>
         </w:rPr>
-        <w:t>41859166</w:t>
-      </w:r>
-      <w:r>
+        <w:t>)</w:t>
+      </w:r>
+    </w:p>
+    <w:p>
+      <w:pPr>
+        <w:spacing w:after="0" w:line="240" w:lineRule="auto"/>
+        <w:jc w:val="center"/>
         <w:rPr>
           <w:rFonts w:ascii="Times New Roman" w:eastAsia="Times New Roman" w:hAnsi="Times New Roman" w:cs="Times New Roman"/>
           <w:color w:val="000000"/>
@@ -246,33 +254,7 @@
           <w:szCs w:val="28"/>
           <w:lang w:eastAsia="en-CA"/>
         </w:rPr>
-        <w:t>)</w:t>
-      </w:r>
-    </w:p>
-    <w:p>
-      <w:pPr>
-        <w:spacing w:after="0" w:line="240" w:lineRule="auto"/>
-        <w:jc w:val="center"/>
-        <w:rPr>
-          <w:rFonts w:ascii="Times New Roman" w:eastAsia="Times New Roman" w:hAnsi="Times New Roman" w:cs="Times New Roman"/>
-          <w:color w:val="000000"/>
-          <w:sz w:val="28"/>
-          <w:szCs w:val="28"/>
-          <w:lang w:eastAsia="en-CA"/>
-        </w:rPr>
-      </w:pPr>
-      <w:r>
-        <w:rPr>
-          <w:rFonts w:ascii="Times New Roman" w:eastAsia="Times New Roman" w:hAnsi="Times New Roman" w:cs="Times New Roman"/>
-          <w:color w:val="000000"/>
-          <w:sz w:val="28"/>
-          <w:szCs w:val="28"/>
-          <w:lang w:eastAsia="en-CA"/>
-        </w:rPr>
-        <w:t>Todd Charter</w:t>
-      </w:r>
-      <w:bookmarkStart w:id="0" w:name="_GoBack"/>
-      <w:bookmarkEnd w:id="0"/>
+      </w:pPr>
       <w:r>
         <w:rPr>
           <w:rFonts w:ascii="Times New Roman" w:eastAsia="Times New Roman" w:hAnsi="Times New Roman" w:cs="Times New Roman"/>
@@ -648,21 +630,7 @@
         <w:rPr>
           <w:sz w:val="24"/>
         </w:rPr>
-        <w:t xml:space="preserve">Anyone would be able to browse the products and add them to a cart, </w:t>
-      </w:r>
-      <w:proofErr w:type="gramStart"/>
-      <w:r>
-        <w:rPr>
-          <w:sz w:val="24"/>
-        </w:rPr>
-        <w:t>however</w:t>
-      </w:r>
-      <w:proofErr w:type="gramEnd"/>
-      <w:r>
-        <w:rPr>
-          <w:sz w:val="24"/>
-        </w:rPr>
-        <w:t xml:space="preserve"> to purchase them </w:t>
+        <w:t xml:space="preserve">Anyone would be able to browse the products and add them to a cart, however to purchase them </w:t>
       </w:r>
       <w:r>
         <w:rPr>
@@ -764,11 +732,17 @@
         <w:rPr>
           <w:noProof/>
         </w:rPr>
+        <w:t xml:space="preserve"> </w:t>
+      </w:r>
+      <w:r>
+        <w:rPr>
+          <w:noProof/>
+        </w:rPr>
         <w:drawing>
-          <wp:inline distT="0" distB="0" distL="0" distR="0" wp14:anchorId="45CD234D" wp14:editId="29724D26">
-            <wp:extent cx="5943600" cy="2571750"/>
-            <wp:effectExtent l="0" t="0" r="0" b="0"/>
-            <wp:docPr id="1" name="Picture 1"/>
+          <wp:inline distT="0" distB="0" distL="0" distR="0" wp14:anchorId="799A0F1F" wp14:editId="3A51914A">
+            <wp:extent cx="5943600" cy="3540760"/>
+            <wp:effectExtent l="0" t="0" r="0" b="2540"/>
+            <wp:docPr id="22" name="Picture 22"/>
             <wp:cNvGraphicFramePr>
               <a:graphicFrameLocks xmlns:a="http://schemas.openxmlformats.org/drawingml/2006/main" noChangeAspect="1"/>
             </wp:cNvGraphicFramePr>
@@ -788,7 +762,7 @@
                   <pic:spPr>
                     <a:xfrm>
                       <a:off x="0" y="0"/>
-                      <a:ext cx="5974509" cy="2585124"/>
+                      <a:ext cx="5943600" cy="3540760"/>
                     </a:xfrm>
                     <a:prstGeom prst="rect">
                       <a:avLst/>
@@ -800,6 +774,12 @@
           </wp:inline>
         </w:drawing>
       </w:r>
+      <w:r>
+        <w:rPr>
+          <w:noProof/>
+        </w:rPr>
+        <w:t xml:space="preserve"> </w:t>
+      </w:r>
     </w:p>
     <w:p>
       <w:r>
@@ -916,6 +896,7 @@
         <w:pStyle w:val="Heading2"/>
       </w:pPr>
       <w:r>
+        <w:lastRenderedPageBreak/>
         <w:t>2.</w:t>
       </w:r>
       <w:r>
@@ -974,15 +955,11 @@
     </w:p>
     <w:p>
       <w:r>
-        <w:rPr>
-          <w:noProof/>
-        </w:rPr>
-        <w:lastRenderedPageBreak/>
         <w:drawing>
-          <wp:inline distT="0" distB="0" distL="0" distR="0" wp14:anchorId="1D97047B" wp14:editId="4593926A">
-            <wp:extent cx="5943600" cy="2763520"/>
+          <wp:inline distT="0" distB="0" distL="0" distR="0" wp14:anchorId="04E40E3E" wp14:editId="2A0F4338">
+            <wp:extent cx="5943600" cy="3981450"/>
             <wp:effectExtent l="0" t="0" r="0" b="0"/>
-            <wp:docPr id="15" name="Picture 15"/>
+            <wp:docPr id="8" name="Picture 8"/>
             <wp:cNvGraphicFramePr>
               <a:graphicFrameLocks xmlns:a="http://schemas.openxmlformats.org/drawingml/2006/main" noChangeAspect="1"/>
             </wp:cNvGraphicFramePr>
@@ -1002,7 +979,7 @@
                   <pic:spPr>
                     <a:xfrm>
                       <a:off x="0" y="0"/>
-                      <a:ext cx="5943600" cy="2763520"/>
+                      <a:ext cx="5943600" cy="3981450"/>
                     </a:xfrm>
                     <a:prstGeom prst="rect">
                       <a:avLst/>
@@ -1014,6 +991,12 @@
           </wp:inline>
         </w:drawing>
       </w:r>
+      <w:r>
+        <w:t xml:space="preserve"> </w:t>
+      </w:r>
+      <w:r>
+        <w:t xml:space="preserve"> </w:t>
+      </w:r>
     </w:p>
     <w:p>
       <w:r>
@@ -1043,6 +1026,7 @@
         <w:pStyle w:val="Heading3"/>
       </w:pPr>
       <w:r>
+        <w:lastRenderedPageBreak/>
         <w:t>2.</w:t>
       </w:r>
       <w:r>
@@ -1124,10 +1108,10 @@
           <w:noProof/>
         </w:rPr>
         <w:drawing>
-          <wp:inline distT="0" distB="0" distL="0" distR="0" wp14:anchorId="24A574BC" wp14:editId="0B137BC1">
-            <wp:extent cx="5800052" cy="2809875"/>
-            <wp:effectExtent l="0" t="0" r="0" b="0"/>
-            <wp:docPr id="13" name="Picture 13"/>
+          <wp:inline distT="0" distB="0" distL="0" distR="0" wp14:anchorId="77F64046" wp14:editId="5BEC0683">
+            <wp:extent cx="5943600" cy="4168140"/>
+            <wp:effectExtent l="0" t="0" r="0" b="3810"/>
+            <wp:docPr id="1" name="Picture 1"/>
             <wp:cNvGraphicFramePr>
               <a:graphicFrameLocks xmlns:a="http://schemas.openxmlformats.org/drawingml/2006/main" noChangeAspect="1"/>
             </wp:cNvGraphicFramePr>
@@ -1147,7 +1131,7 @@
                   <pic:spPr>
                     <a:xfrm>
                       <a:off x="0" y="0"/>
-                      <a:ext cx="5819236" cy="2819169"/>
+                      <a:ext cx="5943600" cy="4168140"/>
                     </a:xfrm>
                     <a:prstGeom prst="rect">
                       <a:avLst/>
@@ -1162,7 +1146,22 @@
     </w:p>
     <w:p>
       <w:r>
-        <w:t xml:space="preserve">On the products page it is possible for the user to navigate the products by either scrolling through the list of available products or by filtering the products. The filtering options for the products are to search for a word or a phrase or by filtering the products based on their category. Both filtering methods can be used in conjunction to further narrow results. From this page it is also possible for the user to add the product to their cart. </w:t>
+        <w:t xml:space="preserve">On the products page it is possible for the user to navigate the products by either scrolling through the list of available products or by filtering the products. </w:t>
+      </w:r>
+      <w:r>
+        <w:t>While signed into an account the “Recommended Products:” displayed are changed to match the user’s most commonly purchased products and categories.</w:t>
+      </w:r>
+      <w:r>
+        <w:t xml:space="preserve"> When not logged in the </w:t>
+      </w:r>
+      <w:r>
+        <w:t xml:space="preserve">“Recommended Products:” </w:t>
+      </w:r>
+      <w:r>
+        <w:t xml:space="preserve">are just popular products based on sales to other people. </w:t>
+      </w:r>
+      <w:r>
+        <w:t xml:space="preserve">The filtering options for the products are to search for a word or a phrase or by filtering the products based on their category. Both filtering methods can be used in conjunction to further narrow results. From this page it is also possible for the user to add the product to their cart. </w:t>
       </w:r>
     </w:p>
     <w:p>
@@ -1170,6 +1169,7 @@
         <w:pStyle w:val="Heading3"/>
       </w:pPr>
       <w:r>
+        <w:lastRenderedPageBreak/>
         <w:t>2.</w:t>
       </w:r>
       <w:r>
@@ -1223,15 +1223,7 @@
     </w:p>
     <w:p>
       <w:r>
-        <w:t xml:space="preserve">When a user wants a </w:t>
-      </w:r>
-      <w:proofErr w:type="gramStart"/>
-      <w:r>
-        <w:t>more details</w:t>
-      </w:r>
-      <w:proofErr w:type="gramEnd"/>
-      <w:r>
-        <w:t xml:space="preserve"> about the product, they can click on it to bring up details about it. This new page shows a picture of the product, along with a description to help the customer </w:t>
+        <w:t xml:space="preserve">When a user wants a more details about the product, they can click on it to bring up details about it. This new page shows a picture of the product, along with a description to help the customer </w:t>
       </w:r>
       <w:r>
         <w:t>decide</w:t>
@@ -1248,7 +1240,6 @@
         <w:pStyle w:val="Heading2"/>
       </w:pPr>
       <w:r>
-        <w:lastRenderedPageBreak/>
         <w:t>2.4 Shopping Cart</w:t>
       </w:r>
     </w:p>
@@ -1310,6 +1301,7 @@
         <w:pStyle w:val="Heading3"/>
       </w:pPr>
       <w:r>
+        <w:lastRenderedPageBreak/>
         <w:t>2.4.1. Check</w:t>
       </w:r>
       <w:r>
@@ -1486,10 +1478,10 @@
           <w:noProof/>
         </w:rPr>
         <w:drawing>
-          <wp:inline distT="0" distB="0" distL="0" distR="0" wp14:anchorId="4EE7FBF7" wp14:editId="0525D990">
-            <wp:extent cx="5943600" cy="2656205"/>
+          <wp:inline distT="0" distB="0" distL="0" distR="0" wp14:anchorId="5469DE90" wp14:editId="1F7849F7">
+            <wp:extent cx="5943600" cy="2765425"/>
             <wp:effectExtent l="0" t="0" r="0" b="0"/>
-            <wp:docPr id="18" name="Picture 18"/>
+            <wp:docPr id="7" name="Picture 7"/>
             <wp:cNvGraphicFramePr>
               <a:graphicFrameLocks xmlns:a="http://schemas.openxmlformats.org/drawingml/2006/main" noChangeAspect="1"/>
             </wp:cNvGraphicFramePr>
@@ -1509,7 +1501,7 @@
                   <pic:spPr>
                     <a:xfrm>
                       <a:off x="0" y="0"/>
-                      <a:ext cx="5943600" cy="2656205"/>
+                      <a:ext cx="5943600" cy="2765425"/>
                     </a:xfrm>
                     <a:prstGeom prst="rect">
                       <a:avLst/>
@@ -1543,17 +1535,11 @@
     </w:p>
     <w:p>
       <w:pPr>
-        <w:pStyle w:val="Heading2"/>
+        <w:pStyle w:val="Heading3"/>
       </w:pPr>
       <w:r>
         <w:lastRenderedPageBreak/>
-        <w:t>2.</w:t>
-      </w:r>
-      <w:r>
-        <w:t>7</w:t>
-      </w:r>
-      <w:r>
-        <w:t xml:space="preserve"> Administration</w:t>
+        <w:t>2.6.1 Edit Customer Info</w:t>
       </w:r>
     </w:p>
     <w:p>
@@ -1562,10 +1548,10 @@
           <w:noProof/>
         </w:rPr>
         <w:drawing>
-          <wp:inline distT="0" distB="0" distL="0" distR="0" wp14:anchorId="570B1B82" wp14:editId="790E483A">
-            <wp:extent cx="5943600" cy="4131945"/>
-            <wp:effectExtent l="0" t="0" r="0" b="1905"/>
-            <wp:docPr id="11" name="Picture 11"/>
+          <wp:inline distT="0" distB="0" distL="0" distR="0" wp14:anchorId="4689DE40" wp14:editId="51B8A7B5">
+            <wp:extent cx="5943600" cy="2686050"/>
+            <wp:effectExtent l="0" t="0" r="0" b="0"/>
+            <wp:docPr id="2" name="Picture 2"/>
             <wp:cNvGraphicFramePr>
               <a:graphicFrameLocks xmlns:a="http://schemas.openxmlformats.org/drawingml/2006/main" noChangeAspect="1"/>
             </wp:cNvGraphicFramePr>
@@ -1585,7 +1571,7 @@
                   <pic:spPr>
                     <a:xfrm>
                       <a:off x="0" y="0"/>
-                      <a:ext cx="5943600" cy="4131945"/>
+                      <a:ext cx="5943600" cy="2686050"/>
                     </a:xfrm>
                     <a:prstGeom prst="rect">
                       <a:avLst/>
@@ -1600,72 +1586,16 @@
     </w:p>
     <w:p>
       <w:r>
-        <w:t xml:space="preserve">When a </w:t>
-      </w:r>
-      <w:r>
-        <w:t xml:space="preserve">visitor to the website is an employee of the website, they are granted special administrator permissions upon logging in. These permissions allow for the employee to access a new portion of the website, the administration page. </w:t>
-      </w:r>
-    </w:p>
-    <w:p>
-      <w:pPr>
-        <w:pStyle w:val="Heading3"/>
-      </w:pPr>
-      <w:r>
-        <w:t>2.</w:t>
-      </w:r>
-      <w:r>
-        <w:t>7</w:t>
-      </w:r>
-      <w:r>
-        <w:t>.1</w:t>
-      </w:r>
-      <w:r>
-        <w:t xml:space="preserve"> </w:t>
-      </w:r>
-      <w:r>
-        <w:t>Reset Database</w:t>
-      </w:r>
-    </w:p>
-    <w:p>
-      <w:r>
-        <w:t xml:space="preserve">Selecting to “Reset Database” removes all currently stored information and resets the database to a backup version found in </w:t>
-      </w:r>
-      <w:proofErr w:type="spellStart"/>
-      <w:r>
-        <w:t>orderdb_sql</w:t>
-      </w:r>
-      <w:r>
-        <w:t>.ddl</w:t>
-      </w:r>
-      <w:proofErr w:type="spellEnd"/>
-    </w:p>
-    <w:p/>
-    <w:p/>
-    <w:p>
-      <w:pPr>
-        <w:pStyle w:val="Heading3"/>
-      </w:pPr>
-      <w:r>
-        <w:lastRenderedPageBreak/>
-        <w:t>2.</w:t>
-      </w:r>
-      <w:r>
-        <w:t>7</w:t>
-      </w:r>
-      <w:r>
-        <w:t>.2 Show Databases</w:t>
-      </w:r>
-    </w:p>
-    <w:p>
-      <w:r>
-        <w:rPr>
-          <w:noProof/>
-        </w:rPr>
+        <w:t>If a customer needs to change any information, we have on them they can do this by selecting the “Edit Details” option located below their profile. This is helpful if the customer were to move and need to change their shipping address for example.</w:t>
+      </w:r>
+    </w:p>
+    <w:p>
+      <w:r>
         <w:drawing>
-          <wp:inline distT="0" distB="0" distL="0" distR="0" wp14:anchorId="46CD3283" wp14:editId="49179FBC">
-            <wp:extent cx="5943600" cy="3045460"/>
-            <wp:effectExtent l="0" t="0" r="0" b="2540"/>
-            <wp:docPr id="19" name="Picture 19"/>
+          <wp:inline distT="0" distB="0" distL="0" distR="0" wp14:anchorId="45053941" wp14:editId="2797DC14">
+            <wp:extent cx="5943600" cy="3242310"/>
+            <wp:effectExtent l="0" t="0" r="0" b="0"/>
+            <wp:docPr id="5" name="Picture 5"/>
             <wp:cNvGraphicFramePr>
               <a:graphicFrameLocks xmlns:a="http://schemas.openxmlformats.org/drawingml/2006/main" noChangeAspect="1"/>
             </wp:cNvGraphicFramePr>
@@ -1685,7 +1615,7 @@
                   <pic:spPr>
                     <a:xfrm>
                       <a:off x="0" y="0"/>
-                      <a:ext cx="5943600" cy="3045460"/>
+                      <a:ext cx="5943600" cy="3242310"/>
                     </a:xfrm>
                     <a:prstGeom prst="rect">
                       <a:avLst/>
@@ -1699,23 +1629,18 @@
       </w:r>
     </w:p>
     <w:p>
-      <w:r>
-        <w:t xml:space="preserve">The “Show Database” option in the administrator tools displays all the currently existing databases and contents used by the website. These databases are Customer, Payment Method, Order Summary, Category, Product, Order Product, In Cart, Warehouse, Shipment, Product Inventory, and Review. </w:t>
-      </w:r>
-    </w:p>
-    <w:p/>
-    <w:p>
-      <w:pPr>
-        <w:pStyle w:val="Heading3"/>
-      </w:pPr>
-      <w:r>
+      <w:pPr>
+        <w:pStyle w:val="Heading2"/>
+      </w:pPr>
+      <w:r>
+        <w:lastRenderedPageBreak/>
         <w:t>2.</w:t>
       </w:r>
       <w:r>
         <w:t>7</w:t>
       </w:r>
       <w:r>
-        <w:t>.3 Add New Product</w:t>
+        <w:t xml:space="preserve"> Administration</w:t>
       </w:r>
     </w:p>
     <w:p>
@@ -1724,10 +1649,10 @@
           <w:noProof/>
         </w:rPr>
         <w:drawing>
-          <wp:inline distT="0" distB="0" distL="0" distR="0" wp14:anchorId="0D31AF76" wp14:editId="732865F7">
-            <wp:extent cx="5943600" cy="1457960"/>
-            <wp:effectExtent l="0" t="0" r="0" b="8890"/>
-            <wp:docPr id="20" name="Picture 20"/>
+          <wp:inline distT="0" distB="0" distL="0" distR="0" wp14:anchorId="570B1B82" wp14:editId="790E483A">
+            <wp:extent cx="5943600" cy="4131945"/>
+            <wp:effectExtent l="0" t="0" r="0" b="1905"/>
+            <wp:docPr id="11" name="Picture 11"/>
             <wp:cNvGraphicFramePr>
               <a:graphicFrameLocks xmlns:a="http://schemas.openxmlformats.org/drawingml/2006/main" noChangeAspect="1"/>
             </wp:cNvGraphicFramePr>
@@ -1747,7 +1672,7 @@
                   <pic:spPr>
                     <a:xfrm>
                       <a:off x="0" y="0"/>
-                      <a:ext cx="5943600" cy="1457960"/>
+                      <a:ext cx="5943600" cy="4131945"/>
                     </a:xfrm>
                     <a:prstGeom prst="rect">
                       <a:avLst/>
@@ -1762,10 +1687,60 @@
     </w:p>
     <w:p>
       <w:r>
-        <w:t>The “Add New Product” option in the administrator tools gives the administrator to add a new product to the product database. They are given a field to enter the product name, price</w:t>
-      </w:r>
-      <w:r>
-        <w:t>, a brief description and to select a category for the item from the dropdown menu. Additionally, the administrator can optionally select a photo to display on the product page.</w:t>
+        <w:t xml:space="preserve">When a </w:t>
+      </w:r>
+      <w:r>
+        <w:t xml:space="preserve">visitor to the website is an employee of the website, they are granted special administrator permissions upon logging in. These permissions allow for the employee to access a new portion of the website, the administration page. </w:t>
+      </w:r>
+    </w:p>
+    <w:p>
+      <w:pPr>
+        <w:pStyle w:val="Heading3"/>
+      </w:pPr>
+      <w:r>
+        <w:t>2.</w:t>
+      </w:r>
+      <w:r>
+        <w:t>7</w:t>
+      </w:r>
+      <w:r>
+        <w:t>.1</w:t>
+      </w:r>
+      <w:r>
+        <w:t xml:space="preserve"> </w:t>
+      </w:r>
+      <w:r>
+        <w:t>Reset Database</w:t>
+      </w:r>
+    </w:p>
+    <w:p>
+      <w:r>
+        <w:t xml:space="preserve">Selecting to “Reset Database” removes all currently stored information and resets the database to a backup version found in </w:t>
+      </w:r>
+      <w:proofErr w:type="spellStart"/>
+      <w:r>
+        <w:t>orderdb_sql</w:t>
+      </w:r>
+      <w:r>
+        <w:t>.ddl</w:t>
+      </w:r>
+      <w:proofErr w:type="spellEnd"/>
+    </w:p>
+    <w:p/>
+    <w:p/>
+    <w:p>
+      <w:pPr>
+        <w:pStyle w:val="Heading3"/>
+      </w:pPr>
+      <w:r>
+        <w:lastRenderedPageBreak/>
+        <w:t>2.</w:t>
+      </w:r>
+      <w:r>
+        <w:t>7</w:t>
+      </w:r>
+      <w:r>
+        <w:t>.2 Show Databases</w:t>
       </w:r>
     </w:p>
     <w:p>
@@ -1773,12 +1748,11 @@
         <w:rPr>
           <w:noProof/>
         </w:rPr>
-        <w:lastRenderedPageBreak/>
         <w:drawing>
-          <wp:inline distT="0" distB="0" distL="0" distR="0" wp14:anchorId="0AA1E636" wp14:editId="7DB703C5">
-            <wp:extent cx="5943600" cy="2160270"/>
-            <wp:effectExtent l="0" t="0" r="0" b="0"/>
-            <wp:docPr id="21" name="Picture 21"/>
+          <wp:inline distT="0" distB="0" distL="0" distR="0" wp14:anchorId="46CD3283" wp14:editId="49179FBC">
+            <wp:extent cx="5943600" cy="3045460"/>
+            <wp:effectExtent l="0" t="0" r="0" b="2540"/>
+            <wp:docPr id="19" name="Picture 19"/>
             <wp:cNvGraphicFramePr>
               <a:graphicFrameLocks xmlns:a="http://schemas.openxmlformats.org/drawingml/2006/main" noChangeAspect="1"/>
             </wp:cNvGraphicFramePr>
@@ -1798,6 +1772,119 @@
                   <pic:spPr>
                     <a:xfrm>
                       <a:off x="0" y="0"/>
+                      <a:ext cx="5943600" cy="3045460"/>
+                    </a:xfrm>
+                    <a:prstGeom prst="rect">
+                      <a:avLst/>
+                    </a:prstGeom>
+                  </pic:spPr>
+                </pic:pic>
+              </a:graphicData>
+            </a:graphic>
+          </wp:inline>
+        </w:drawing>
+      </w:r>
+    </w:p>
+    <w:p>
+      <w:r>
+        <w:t xml:space="preserve">The “Show Database” option in the administrator tools displays all the currently existing databases and contents used by the website. These databases are Customer, Payment Method, Order Summary, Category, Product, Order Product, In Cart, Warehouse, Shipment, Product Inventory, and Review. </w:t>
+      </w:r>
+    </w:p>
+    <w:p/>
+    <w:p>
+      <w:pPr>
+        <w:pStyle w:val="Heading3"/>
+      </w:pPr>
+      <w:r>
+        <w:t>2.</w:t>
+      </w:r>
+      <w:r>
+        <w:t>7</w:t>
+      </w:r>
+      <w:r>
+        <w:t>.3 Add New Product</w:t>
+      </w:r>
+    </w:p>
+    <w:p>
+      <w:r>
+        <w:rPr>
+          <w:noProof/>
+        </w:rPr>
+        <w:drawing>
+          <wp:inline distT="0" distB="0" distL="0" distR="0" wp14:anchorId="0D31AF76" wp14:editId="732865F7">
+            <wp:extent cx="5943600" cy="1457960"/>
+            <wp:effectExtent l="0" t="0" r="0" b="8890"/>
+            <wp:docPr id="20" name="Picture 20"/>
+            <wp:cNvGraphicFramePr>
+              <a:graphicFrameLocks xmlns:a="http://schemas.openxmlformats.org/drawingml/2006/main" noChangeAspect="1"/>
+            </wp:cNvGraphicFramePr>
+            <a:graphic xmlns:a="http://schemas.openxmlformats.org/drawingml/2006/main">
+              <a:graphicData uri="http://schemas.openxmlformats.org/drawingml/2006/picture">
+                <pic:pic xmlns:pic="http://schemas.openxmlformats.org/drawingml/2006/picture">
+                  <pic:nvPicPr>
+                    <pic:cNvPr id="1" name=""/>
+                    <pic:cNvPicPr/>
+                  </pic:nvPicPr>
+                  <pic:blipFill>
+                    <a:blip r:embed="rId20"/>
+                    <a:stretch>
+                      <a:fillRect/>
+                    </a:stretch>
+                  </pic:blipFill>
+                  <pic:spPr>
+                    <a:xfrm>
+                      <a:off x="0" y="0"/>
+                      <a:ext cx="5943600" cy="1457960"/>
+                    </a:xfrm>
+                    <a:prstGeom prst="rect">
+                      <a:avLst/>
+                    </a:prstGeom>
+                  </pic:spPr>
+                </pic:pic>
+              </a:graphicData>
+            </a:graphic>
+          </wp:inline>
+        </w:drawing>
+      </w:r>
+    </w:p>
+    <w:p>
+      <w:r>
+        <w:t>The “Add New Product” option in the administrator tools gives the administrator to add a new product to the product database. They are given a field to enter the product name, price</w:t>
+      </w:r>
+      <w:r>
+        <w:t>, a brief description and to select a category for the item from the dropdown menu. Additionally, the administrator can optionally select a photo to display on the product page.</w:t>
+      </w:r>
+    </w:p>
+    <w:p>
+      <w:r>
+        <w:rPr>
+          <w:noProof/>
+        </w:rPr>
+        <w:lastRenderedPageBreak/>
+        <w:drawing>
+          <wp:inline distT="0" distB="0" distL="0" distR="0" wp14:anchorId="0AA1E636" wp14:editId="7DB703C5">
+            <wp:extent cx="5943600" cy="2160270"/>
+            <wp:effectExtent l="0" t="0" r="0" b="0"/>
+            <wp:docPr id="21" name="Picture 21"/>
+            <wp:cNvGraphicFramePr>
+              <a:graphicFrameLocks xmlns:a="http://schemas.openxmlformats.org/drawingml/2006/main" noChangeAspect="1"/>
+            </wp:cNvGraphicFramePr>
+            <a:graphic xmlns:a="http://schemas.openxmlformats.org/drawingml/2006/main">
+              <a:graphicData uri="http://schemas.openxmlformats.org/drawingml/2006/picture">
+                <pic:pic xmlns:pic="http://schemas.openxmlformats.org/drawingml/2006/picture">
+                  <pic:nvPicPr>
+                    <pic:cNvPr id="1" name=""/>
+                    <pic:cNvPicPr/>
+                  </pic:nvPicPr>
+                  <pic:blipFill>
+                    <a:blip r:embed="rId21"/>
+                    <a:stretch>
+                      <a:fillRect/>
+                    </a:stretch>
+                  </pic:blipFill>
+                  <pic:spPr>
+                    <a:xfrm>
+                      <a:off x="0" y="0"/>
                       <a:ext cx="5943600" cy="2160270"/>
                     </a:xfrm>
                     <a:prstGeom prst="rect">
@@ -1858,7 +1945,13 @@
     </w:p>
     <w:p>
       <w:r>
-        <w:t>For a complete breakdown of points see below sections.</w:t>
+        <w:t>For a complete breakdown of points</w:t>
+      </w:r>
+      <w:r>
+        <w:t xml:space="preserve"> by section</w:t>
+      </w:r>
+      <w:r>
+        <w:t xml:space="preserve"> see below.</w:t>
       </w:r>
     </w:p>
     <w:p>
@@ -2533,7 +2626,13 @@
           <w:tcPr>
             <w:tcW w:w="2436" w:type="dxa"/>
           </w:tcPr>
-          <w:p/>
+          <w:p>
+            <w:proofErr w:type="spellStart"/>
+            <w:r>
+              <w:t>product.php</w:t>
+            </w:r>
+            <w:proofErr w:type="spellEnd"/>
+          </w:p>
         </w:tc>
       </w:tr>
       <w:tr>
@@ -2675,6 +2774,13 @@
             </w:r>
             <w:proofErr w:type="spellEnd"/>
           </w:p>
+          <w:p>
+            <w:proofErr w:type="spellStart"/>
+            <w:r>
+              <w:t>recommended.php</w:t>
+            </w:r>
+            <w:proofErr w:type="spellEnd"/>
+          </w:p>
         </w:tc>
       </w:tr>
       <w:tr>
@@ -2743,44 +2849,50 @@
             <w:r>
               <w:t xml:space="preserve">Product </w:t>
             </w:r>
+            <w:r>
+              <w:t>recommendation</w:t>
+            </w:r>
+            <w:r>
+              <w:t xml:space="preserve"> based on user</w:t>
+            </w:r>
+          </w:p>
+        </w:tc>
+        <w:tc>
+          <w:tcPr>
+            <w:tcW w:w="2436" w:type="dxa"/>
+          </w:tcPr>
+          <w:p>
+            <w:r>
+              <w:t>4</w:t>
+            </w:r>
+          </w:p>
+        </w:tc>
+        <w:tc>
+          <w:tcPr>
+            <w:tcW w:w="2436" w:type="dxa"/>
+          </w:tcPr>
+          <w:p>
+            <w:r>
+              <w:t>4</w:t>
+            </w:r>
+          </w:p>
+        </w:tc>
+        <w:tc>
+          <w:tcPr>
+            <w:tcW w:w="2436" w:type="dxa"/>
+          </w:tcPr>
+          <w:p>
+            <w:r>
+              <w:t>Based on users top purchased product and category. General top if not logged in</w:t>
+            </w:r>
+          </w:p>
+          <w:p>
             <w:proofErr w:type="spellStart"/>
             <w:r>
-              <w:t>recommnendation</w:t>
+              <w:lastRenderedPageBreak/>
+              <w:t>recommended.php</w:t>
             </w:r>
             <w:proofErr w:type="spellEnd"/>
-            <w:r>
-              <w:t xml:space="preserve"> based on user</w:t>
-            </w:r>
-          </w:p>
-        </w:tc>
-        <w:tc>
-          <w:tcPr>
-            <w:tcW w:w="2436" w:type="dxa"/>
-          </w:tcPr>
-          <w:p>
-            <w:r>
-              <w:t>4</w:t>
-            </w:r>
-          </w:p>
-        </w:tc>
-        <w:tc>
-          <w:tcPr>
-            <w:tcW w:w="2436" w:type="dxa"/>
-          </w:tcPr>
-          <w:p>
-            <w:r>
-              <w:t>4</w:t>
-            </w:r>
-          </w:p>
-        </w:tc>
-        <w:tc>
-          <w:tcPr>
-            <w:tcW w:w="2436" w:type="dxa"/>
-          </w:tcPr>
-          <w:p>
-            <w:r>
-              <w:t>Based on users top purchased product and category. General top if not logged in</w:t>
-            </w:r>
           </w:p>
         </w:tc>
       </w:tr>
@@ -3652,6 +3764,7 @@
         <w:pStyle w:val="Heading2"/>
       </w:pPr>
       <w:r>
+        <w:lastRenderedPageBreak/>
         <w:t>3</w:t>
       </w:r>
       <w:r>
@@ -3725,7 +3838,6 @@
           </w:tcPr>
           <w:p>
             <w:r>
-              <w:lastRenderedPageBreak/>
               <w:t>Create user account page</w:t>
             </w:r>
           </w:p>
@@ -3860,7 +3972,20 @@
           <w:tcPr>
             <w:tcW w:w="2436" w:type="dxa"/>
           </w:tcPr>
-          <w:p/>
+          <w:p>
+            <w:proofErr w:type="spellStart"/>
+            <w:r>
+              <w:t>editcustomer.php</w:t>
+            </w:r>
+            <w:proofErr w:type="spellEnd"/>
+          </w:p>
+          <w:p>
+            <w:r>
+              <w:t>updatecust.php</w:t>
+            </w:r>
+            <w:bookmarkStart w:id="0" w:name="_GoBack"/>
+            <w:bookmarkEnd w:id="0"/>
+          </w:p>
         </w:tc>
       </w:tr>
       <w:tr>
@@ -4303,7 +4428,20 @@
           <w:tcPr>
             <w:tcW w:w="2436" w:type="dxa"/>
           </w:tcPr>
-          <w:p/>
+          <w:p>
+            <w:proofErr w:type="spellStart"/>
+            <w:r>
+              <w:t>admin.php</w:t>
+            </w:r>
+            <w:proofErr w:type="spellEnd"/>
+          </w:p>
+          <w:p>
+            <w:proofErr w:type="spellStart"/>
+            <w:r>
+              <w:t>loaddata.php</w:t>
+            </w:r>
+            <w:proofErr w:type="spellEnd"/>
+          </w:p>
         </w:tc>
       </w:tr>
       <w:tr>
@@ -4762,7 +4900,7 @@
       </w:pPr>
     </w:pPrDefault>
   </w:docDefaults>
-  <w:latentStyles w:defLockedState="0" w:defUIPriority="99" w:defSemiHidden="0" w:defUnhideWhenUsed="0" w:defQFormat="0" w:count="376">
+  <w:latentStyles w:defLockedState="0" w:defUIPriority="99" w:defSemiHidden="0" w:defUnhideWhenUsed="0" w:defQFormat="0" w:count="375">
     <w:lsdException w:name="Normal" w:uiPriority="0" w:qFormat="1"/>
     <w:lsdException w:name="heading 1" w:uiPriority="9" w:qFormat="1"/>
     <w:lsdException w:name="heading 2" w:semiHidden="1" w:uiPriority="9" w:unhideWhenUsed="1" w:qFormat="1"/>
@@ -4868,6 +5006,7 @@
     <w:lsdException w:name="HTML Sample" w:semiHidden="1" w:unhideWhenUsed="1"/>
     <w:lsdException w:name="HTML Typewriter" w:semiHidden="1" w:unhideWhenUsed="1"/>
     <w:lsdException w:name="HTML Variable" w:semiHidden="1" w:unhideWhenUsed="1"/>
+    <w:lsdException w:name="Normal Table" w:semiHidden="1" w:unhideWhenUsed="1"/>
     <w:lsdException w:name="annotation subject" w:semiHidden="1" w:unhideWhenUsed="1"/>
     <w:lsdException w:name="No List" w:semiHidden="1" w:unhideWhenUsed="1"/>
     <w:lsdException w:name="Outline List 1" w:semiHidden="1" w:unhideWhenUsed="1"/>
@@ -4914,8 +5053,10 @@
     <w:lsdException w:name="Table Subtle 2" w:semiHidden="1" w:unhideWhenUsed="1"/>
     <w:lsdException w:name="Table Web 1" w:semiHidden="1" w:unhideWhenUsed="1"/>
     <w:lsdException w:name="Table Web 2" w:semiHidden="1" w:unhideWhenUsed="1"/>
+    <w:lsdException w:name="Table Web 3" w:semiHidden="1" w:unhideWhenUsed="1"/>
     <w:lsdException w:name="Balloon Text" w:semiHidden="1" w:unhideWhenUsed="1"/>
     <w:lsdException w:name="Table Grid" w:uiPriority="39"/>
+    <w:lsdException w:name="Table Theme" w:semiHidden="1" w:unhideWhenUsed="1"/>
     <w:lsdException w:name="Placeholder Text" w:semiHidden="1"/>
     <w:lsdException w:name="No Spacing" w:uiPriority="1" w:qFormat="1"/>
     <w:lsdException w:name="Light Shading" w:uiPriority="60"/>
@@ -5135,7 +5276,6 @@
     <w:lsdException w:name="Smart Hyperlink" w:semiHidden="1" w:unhideWhenUsed="1"/>
     <w:lsdException w:name="Hashtag" w:semiHidden="1" w:unhideWhenUsed="1"/>
     <w:lsdException w:name="Unresolved Mention" w:semiHidden="1" w:unhideWhenUsed="1"/>
-    <w:lsdException w:name="Smart Link" w:semiHidden="1" w:unhideWhenUsed="1"/>
   </w:latentStyles>
   <w:style w:type="paragraph" w:default="1" w:styleId="Normal">
     <w:name w:val="Normal"/>

</xml_diff>